<commit_message>
generated correlation metrics bettween orbit counts and betweenness centrality
</commit_message>
<xml_diff>
--- a/Preprocessing/watershedresults.docx
+++ b/Preprocessing/watershedresults.docx
@@ -6,8 +6,11 @@
     <w:p/>
     <w:p>
       <w:r>
+        <w:rPr>
+          <w:noProof/>
+        </w:rPr>
         <w:drawing>
-          <wp:inline distT="0" distB="0" distL="0" distR="0" wp14:anchorId="10EB5DE7" wp14:editId="234BBFF7">
+          <wp:inline distT="0" distB="0" distL="0" distR="0" wp14:anchorId="7622D4E3" wp14:editId="314E1149">
             <wp:extent cx="5943600" cy="4189095"/>
             <wp:effectExtent l="0" t="0" r="0" b="1905"/>
             <wp:docPr id="3" name="Picture 3"/>
@@ -48,8 +51,11 @@
         <w:jc w:val="center"/>
       </w:pPr>
       <w:r>
+        <w:rPr>
+          <w:noProof/>
+        </w:rPr>
         <w:drawing>
-          <wp:inline distT="0" distB="0" distL="0" distR="0" wp14:anchorId="4DEF777A" wp14:editId="7CAB2221">
+          <wp:inline distT="0" distB="0" distL="0" distR="0" wp14:anchorId="1AF9EB13" wp14:editId="00BBEB4F">
             <wp:extent cx="2844901" cy="1971675"/>
             <wp:effectExtent l="0" t="0" r="0" b="7620"/>
             <wp:docPr id="4" name="Picture 4"/>
@@ -129,7 +135,6 @@
           <w:noProof/>
           <w:sz w:val="40"/>
         </w:rPr>
-        <w:lastRenderedPageBreak/>
         <w:t>Simikameen</w:t>
       </w:r>
     </w:p>
@@ -159,7 +164,7 @@
           <w:sz w:val="40"/>
         </w:rPr>
         <w:drawing>
-          <wp:inline distT="0" distB="0" distL="0" distR="0">
+          <wp:inline distT="0" distB="0" distL="0" distR="0" wp14:anchorId="443EDA0A" wp14:editId="3A3F8F25">
             <wp:extent cx="5932805" cy="6358255"/>
             <wp:effectExtent l="0" t="0" r="0" b="4445"/>
             <wp:docPr id="6" name="Picture 6"/>
@@ -243,7 +248,6 @@
           <w:noProof/>
           <w:sz w:val="40"/>
         </w:rPr>
-        <w:lastRenderedPageBreak/>
         <w:t>Kettle</w:t>
       </w:r>
     </w:p>
@@ -280,7 +284,7 @@
           <w:noProof/>
         </w:rPr>
         <w:drawing>
-          <wp:inline distT="0" distB="0" distL="0" distR="0">
+          <wp:inline distT="0" distB="0" distL="0" distR="0" wp14:anchorId="336357C2" wp14:editId="052A74BD">
             <wp:extent cx="5934075" cy="6638925"/>
             <wp:effectExtent l="0" t="0" r="9525" b="9525"/>
             <wp:docPr id="5" name="Picture 5"/>
@@ -336,7 +340,7 @@
         </w:rPr>
         <w:lastRenderedPageBreak/>
         <w:drawing>
-          <wp:inline distT="0" distB="0" distL="0" distR="0" wp14:anchorId="4888E89D" wp14:editId="78D3F996">
+          <wp:inline distT="0" distB="0" distL="0" distR="0" wp14:anchorId="48CD202C" wp14:editId="00580397">
             <wp:extent cx="5943600" cy="3566160"/>
             <wp:effectExtent l="0" t="0" r="0" b="15240"/>
             <wp:docPr id="1" name="Chart 1">
@@ -363,7 +367,7 @@
           <w:noProof/>
         </w:rPr>
         <w:drawing>
-          <wp:inline distT="0" distB="0" distL="0" distR="0" wp14:anchorId="0EB7FD30" wp14:editId="76053496">
+          <wp:inline distT="0" distB="0" distL="0" distR="0" wp14:anchorId="4B8E75E5" wp14:editId="334DBB52">
             <wp:extent cx="5943600" cy="3566160"/>
             <wp:effectExtent l="0" t="0" r="0" b="15240"/>
             <wp:docPr id="2" name="Chart 2">
@@ -383,6 +387,7 @@
         </w:drawing>
       </w:r>
     </w:p>
+    <w:p/>
     <w:p/>
     <w:p/>
     <w:p>
@@ -13944,6 +13949,13 @@
     <w:p>
       <w:pPr>
         <w:jc w:val="center"/>
+        <w:rPr>
+          <w:sz w:val="36"/>
+        </w:rPr>
+      </w:pPr>
+    </w:p>
+    <w:p>
+      <w:pPr>
         <w:rPr>
           <w:sz w:val="36"/>
         </w:rPr>
@@ -22431,13 +22443,8 @@
         <w:rPr>
           <w:sz w:val="36"/>
         </w:rPr>
-        <w:t xml:space="preserve">Kettle – </w:t>
-      </w:r>
-      <w:r>
-        <w:rPr>
-          <w:sz w:val="36"/>
-        </w:rPr>
-        <w:t xml:space="preserve">max </w:t>
+        <w:lastRenderedPageBreak/>
+        <w:t xml:space="preserve">Kettle – max </w:t>
       </w:r>
       <w:proofErr w:type="spellStart"/>
       <w:r>
@@ -26637,6 +26644,120 @@
     </w:tbl>
     <w:p/>
     <w:p/>
+    <w:p>
+      <w:pPr>
+        <w:ind w:left="-567" w:right="-705"/>
+        <w:jc w:val="center"/>
+      </w:pPr>
+      <w:r>
+        <w:rPr>
+          <w:noProof/>
+        </w:rPr>
+        <w:drawing>
+          <wp:inline distT="0" distB="0" distL="0" distR="0" wp14:anchorId="6E462E87" wp14:editId="73B7FD1C">
+            <wp:extent cx="3140571" cy="1884460"/>
+            <wp:effectExtent l="0" t="0" r="3175" b="1905"/>
+            <wp:docPr id="7" name="Chart 7">
+              <a:extLst xmlns:a="http://schemas.openxmlformats.org/drawingml/2006/main">
+                <a:ext uri="{FF2B5EF4-FFF2-40B4-BE49-F238E27FC236}">
+                  <a16:creationId xmlns:a16="http://schemas.microsoft.com/office/drawing/2014/main" id="{BAD0A766-D816-4D6A-AA2F-866A419D08E6}"/>
+                </a:ext>
+              </a:extLst>
+            </wp:docPr>
+            <wp:cNvGraphicFramePr/>
+            <a:graphic xmlns:a="http://schemas.openxmlformats.org/drawingml/2006/main">
+              <a:graphicData uri="http://schemas.openxmlformats.org/drawingml/2006/chart">
+                <c:chart xmlns:c="http://schemas.openxmlformats.org/drawingml/2006/chart" xmlns:r="http://schemas.openxmlformats.org/officeDocument/2006/relationships" r:id="rId13"/>
+              </a:graphicData>
+            </a:graphic>
+          </wp:inline>
+        </w:drawing>
+      </w:r>
+      <w:r>
+        <w:t xml:space="preserve">   </w:t>
+      </w:r>
+      <w:r>
+        <w:rPr>
+          <w:noProof/>
+        </w:rPr>
+        <w:drawing>
+          <wp:inline distT="0" distB="0" distL="0" distR="0" wp14:anchorId="5645E48E" wp14:editId="332127C8">
+            <wp:extent cx="3156668" cy="1893489"/>
+            <wp:effectExtent l="0" t="0" r="5715" b="12065"/>
+            <wp:docPr id="8" name="Chart 8">
+              <a:extLst xmlns:a="http://schemas.openxmlformats.org/drawingml/2006/main">
+                <a:ext uri="{FF2B5EF4-FFF2-40B4-BE49-F238E27FC236}">
+                  <a16:creationId xmlns:a16="http://schemas.microsoft.com/office/drawing/2014/main" id="{86441CF0-B4BB-41F5-AE2C-9525E4D77EF4}"/>
+                </a:ext>
+              </a:extLst>
+            </wp:docPr>
+            <wp:cNvGraphicFramePr/>
+            <a:graphic xmlns:a="http://schemas.openxmlformats.org/drawingml/2006/main">
+              <a:graphicData uri="http://schemas.openxmlformats.org/drawingml/2006/chart">
+                <c:chart xmlns:c="http://schemas.openxmlformats.org/drawingml/2006/chart" xmlns:r="http://schemas.openxmlformats.org/officeDocument/2006/relationships" r:id="rId14"/>
+              </a:graphicData>
+            </a:graphic>
+          </wp:inline>
+        </w:drawing>
+      </w:r>
+    </w:p>
+    <w:p>
+      <w:pPr>
+        <w:ind w:left="-567" w:right="-705"/>
+        <w:jc w:val="center"/>
+      </w:pPr>
+      <w:r>
+        <w:rPr>
+          <w:noProof/>
+        </w:rPr>
+        <w:drawing>
+          <wp:inline distT="0" distB="0" distL="0" distR="0" wp14:anchorId="56CD4E34" wp14:editId="1B0F8AA2">
+            <wp:extent cx="3172515" cy="1903124"/>
+            <wp:effectExtent l="0" t="0" r="8890" b="1905"/>
+            <wp:docPr id="9" name="Chart 9">
+              <a:extLst xmlns:a="http://schemas.openxmlformats.org/drawingml/2006/main">
+                <a:ext uri="{FF2B5EF4-FFF2-40B4-BE49-F238E27FC236}">
+                  <a16:creationId xmlns:a16="http://schemas.microsoft.com/office/drawing/2014/main" id="{C5517455-7A1A-41C7-AB00-2634FF1CC157}"/>
+                </a:ext>
+              </a:extLst>
+            </wp:docPr>
+            <wp:cNvGraphicFramePr/>
+            <a:graphic xmlns:a="http://schemas.openxmlformats.org/drawingml/2006/main">
+              <a:graphicData uri="http://schemas.openxmlformats.org/drawingml/2006/chart">
+                <c:chart xmlns:c="http://schemas.openxmlformats.org/drawingml/2006/chart" xmlns:r="http://schemas.openxmlformats.org/officeDocument/2006/relationships" r:id="rId15"/>
+              </a:graphicData>
+            </a:graphic>
+          </wp:inline>
+        </w:drawing>
+      </w:r>
+      <w:r>
+        <w:t xml:space="preserve">   </w:t>
+      </w:r>
+      <w:r>
+        <w:rPr>
+          <w:noProof/>
+        </w:rPr>
+        <w:drawing>
+          <wp:inline distT="0" distB="0" distL="0" distR="0" wp14:anchorId="5224D001" wp14:editId="6B136B28">
+            <wp:extent cx="3158958" cy="1895503"/>
+            <wp:effectExtent l="0" t="0" r="3810" b="9525"/>
+            <wp:docPr id="10" name="Chart 10">
+              <a:extLst xmlns:a="http://schemas.openxmlformats.org/drawingml/2006/main">
+                <a:ext uri="{FF2B5EF4-FFF2-40B4-BE49-F238E27FC236}">
+                  <a16:creationId xmlns:a16="http://schemas.microsoft.com/office/drawing/2014/main" id="{A0666E6B-EDEF-4552-A95B-443AB4158D20}"/>
+                </a:ext>
+              </a:extLst>
+            </wp:docPr>
+            <wp:cNvGraphicFramePr/>
+            <a:graphic xmlns:a="http://schemas.openxmlformats.org/drawingml/2006/main">
+              <a:graphicData uri="http://schemas.openxmlformats.org/drawingml/2006/chart">
+                <c:chart xmlns:c="http://schemas.openxmlformats.org/drawingml/2006/chart" xmlns:r="http://schemas.openxmlformats.org/officeDocument/2006/relationships" r:id="rId16"/>
+              </a:graphicData>
+            </a:graphic>
+          </wp:inline>
+        </w:drawing>
+      </w:r>
+    </w:p>
     <w:p/>
     <w:p>
       <w:pPr>
@@ -26644,10 +26765,32 @@
           <w:sz w:val="28"/>
         </w:rPr>
       </w:pPr>
-      <w:r>
+    </w:p>
+    <w:p>
+      <w:pPr>
         <w:rPr>
           <w:sz w:val="28"/>
         </w:rPr>
+      </w:pPr>
+    </w:p>
+    <w:p>
+      <w:pPr>
+        <w:rPr>
+          <w:sz w:val="28"/>
+        </w:rPr>
+      </w:pPr>
+    </w:p>
+    <w:p>
+      <w:pPr>
+        <w:rPr>
+          <w:sz w:val="24"/>
+        </w:rPr>
+      </w:pPr>
+      <w:r>
+        <w:rPr>
+          <w:sz w:val="24"/>
+        </w:rPr>
+        <w:lastRenderedPageBreak/>
         <w:t>Observations:</w:t>
       </w:r>
     </w:p>
@@ -26659,24 +26802,24 @@
           <w:numId w:val="1"/>
         </w:numPr>
         <w:rPr>
-          <w:sz w:val="28"/>
+          <w:sz w:val="24"/>
         </w:rPr>
       </w:pPr>
       <w:r>
         <w:rPr>
-          <w:sz w:val="28"/>
+          <w:sz w:val="24"/>
         </w:rPr>
         <w:t>Differences in orbit distribution suggests importance of divergent vs convergent nodes (orbit 6, 8</w:t>
       </w:r>
       <w:r>
         <w:rPr>
-          <w:sz w:val="28"/>
+          <w:sz w:val="24"/>
         </w:rPr>
         <w:t xml:space="preserve"> &amp; 5,7</w:t>
       </w:r>
       <w:r>
         <w:rPr>
-          <w:sz w:val="28"/>
+          <w:sz w:val="24"/>
         </w:rPr>
         <w:t>)</w:t>
       </w:r>
@@ -26689,12 +26832,12 @@
           <w:numId w:val="1"/>
         </w:numPr>
         <w:rPr>
-          <w:sz w:val="28"/>
+          <w:sz w:val="24"/>
         </w:rPr>
       </w:pPr>
       <w:r>
         <w:rPr>
-          <w:sz w:val="28"/>
+          <w:sz w:val="24"/>
         </w:rPr>
         <w:t>Transitive cycles are 3 times more likely (orbit 9 vs 10,11,12)</w:t>
       </w:r>
@@ -26707,12 +26850,12 @@
           <w:numId w:val="1"/>
         </w:numPr>
         <w:rPr>
-          <w:sz w:val="28"/>
+          <w:sz w:val="24"/>
         </w:rPr>
       </w:pPr>
       <w:r>
         <w:rPr>
-          <w:sz w:val="28"/>
+          <w:sz w:val="24"/>
         </w:rPr>
         <w:t>Heatmap patterns are distinguishable</w:t>
       </w:r>
@@ -26725,12 +26868,12 @@
           <w:numId w:val="1"/>
         </w:numPr>
         <w:rPr>
-          <w:sz w:val="28"/>
+          <w:sz w:val="24"/>
         </w:rPr>
       </w:pPr>
       <w:r>
         <w:rPr>
-          <w:sz w:val="28"/>
+          <w:sz w:val="24"/>
         </w:rPr>
         <w:t>Strong intercorrelation between orbits (0,1,3,6,9) for Similkameen vs (1,3,8,9) for Kettle. This can be interpreted in other ways.</w:t>
       </w:r>
@@ -26743,61 +26886,121 @@
           <w:numId w:val="1"/>
         </w:numPr>
         <w:rPr>
-          <w:sz w:val="28"/>
+          <w:sz w:val="24"/>
         </w:rPr>
       </w:pPr>
       <w:r>
         <w:rPr>
-          <w:sz w:val="28"/>
+          <w:sz w:val="24"/>
         </w:rPr>
         <w:t>In Similkameen communication is more like a flow (graphlet G1) whereas in Kettle communication is more like having central hub(G</w:t>
       </w:r>
       <w:proofErr w:type="gramStart"/>
       <w:r>
         <w:rPr>
-          <w:sz w:val="28"/>
+          <w:sz w:val="24"/>
         </w:rPr>
         <w:t>2,G</w:t>
       </w:r>
       <w:proofErr w:type="gramEnd"/>
       <w:r>
         <w:rPr>
-          <w:sz w:val="28"/>
+          <w:sz w:val="24"/>
         </w:rPr>
         <w:t>3)</w:t>
       </w:r>
       <w:r>
         <w:rPr>
-          <w:sz w:val="28"/>
+          <w:sz w:val="24"/>
         </w:rPr>
         <w:t xml:space="preserve">. With this we can say that nodes in Similkameen have either high in degree or out degree and in Kettle nodes have roughly a </w:t>
       </w:r>
       <w:proofErr w:type="gramStart"/>
       <w:r>
         <w:rPr>
-          <w:sz w:val="28"/>
+          <w:sz w:val="24"/>
         </w:rPr>
         <w:t>more closer</w:t>
       </w:r>
       <w:proofErr w:type="gramEnd"/>
       <w:r>
         <w:rPr>
-          <w:sz w:val="28"/>
+          <w:sz w:val="24"/>
         </w:rPr>
-        <w:t xml:space="preserve"> amount of in degree and out degree. Kettle might have higher in degree sinc</w:t>
+        <w:t xml:space="preserve"> amount of in degree and out degree. Kettle might have higher in degree since count of orbit 6 &gt; 8</w:t>
+      </w:r>
+    </w:p>
+    <w:p>
+      <w:pPr>
+        <w:pStyle w:val="ListParagraph"/>
+        <w:numPr>
+          <w:ilvl w:val="0"/>
+          <w:numId w:val="1"/>
+        </w:numPr>
+        <w:rPr>
+          <w:sz w:val="24"/>
+        </w:rPr>
+      </w:pPr>
+      <w:r>
+        <w:rPr>
+          <w:sz w:val="24"/>
+        </w:rPr>
+        <w:t xml:space="preserve">Correlation between orbit counts and betweenness centrality is </w:t>
+      </w:r>
+      <w:r>
+        <w:rPr>
+          <w:sz w:val="24"/>
+        </w:rPr>
+        <w:t>“</w:t>
+      </w:r>
+      <w:r>
+        <w:rPr>
+          <w:sz w:val="24"/>
+        </w:rPr>
+        <w:t>generally</w:t>
+      </w:r>
+      <w:r>
+        <w:rPr>
+          <w:sz w:val="24"/>
+        </w:rPr>
+        <w:t>”</w:t>
+      </w:r>
+      <w:r>
+        <w:rPr>
+          <w:sz w:val="24"/>
+        </w:rPr>
+        <w:t xml:space="preserve"> going </w:t>
+      </w:r>
+      <w:r>
+        <w:rPr>
+          <w:sz w:val="24"/>
+        </w:rPr>
+        <w:t>to be positive. Since centrality measures the total number of shortest paths that pass through a vertex, higher centrality implies higher participation in graphlets. This however will not always be the case. (counter example</w:t>
+      </w:r>
+      <w:r>
+        <w:rPr>
+          <w:sz w:val="24"/>
+        </w:rPr>
+        <w:t>: 3 K100s bridge</w:t>
       </w:r>
       <w:bookmarkStart w:id="0" w:name="_GoBack"/>
       <w:bookmarkEnd w:id="0"/>
       <w:r>
         <w:rPr>
-          <w:sz w:val="28"/>
+          <w:sz w:val="24"/>
         </w:rPr>
-        <w:t>e count of orbit 6 &gt; 8</w:t>
+        <w:t>d by 1 k3</w:t>
+      </w:r>
+      <w:r>
+        <w:rPr>
+          <w:sz w:val="24"/>
+        </w:rPr>
+        <w:t>)</w:t>
       </w:r>
     </w:p>
     <w:sectPr>
       <w:pgSz w:w="12240" w:h="15840"/>
-      <w:pgMar w:top="1440" w:right="1440" w:bottom="1440" w:left="1440" w:header="708" w:footer="708" w:gutter="0"/>
+      <w:pgMar w:top="1440" w:right="1440" w:bottom="851" w:left="1440" w:header="708" w:footer="708" w:gutter="0"/>
       <w:cols w:space="708"/>
       <w:docGrid w:linePitch="360"/>
     </w:sectPr>
@@ -27099,6 +27302,7 @@
     <w:lsdException w:name="HTML Sample" w:semiHidden="1" w:unhideWhenUsed="1"/>
     <w:lsdException w:name="HTML Typewriter" w:semiHidden="1" w:unhideWhenUsed="1"/>
     <w:lsdException w:name="HTML Variable" w:semiHidden="1" w:unhideWhenUsed="1"/>
+    <w:lsdException w:name="Normal Table" w:semiHidden="1" w:unhideWhenUsed="1"/>
     <w:lsdException w:name="annotation subject" w:semiHidden="1" w:unhideWhenUsed="1"/>
     <w:lsdException w:name="No List" w:semiHidden="1" w:unhideWhenUsed="1"/>
     <w:lsdException w:name="Outline List 1" w:semiHidden="1" w:unhideWhenUsed="1"/>
@@ -27145,8 +27349,10 @@
     <w:lsdException w:name="Table Subtle 2" w:semiHidden="1" w:unhideWhenUsed="1"/>
     <w:lsdException w:name="Table Web 1" w:semiHidden="1" w:unhideWhenUsed="1"/>
     <w:lsdException w:name="Table Web 2" w:semiHidden="1" w:unhideWhenUsed="1"/>
+    <w:lsdException w:name="Table Web 3" w:semiHidden="1" w:unhideWhenUsed="1"/>
     <w:lsdException w:name="Balloon Text" w:semiHidden="1" w:unhideWhenUsed="1"/>
     <w:lsdException w:name="Table Grid" w:uiPriority="39"/>
+    <w:lsdException w:name="Table Theme" w:semiHidden="1" w:unhideWhenUsed="1"/>
     <w:lsdException w:name="Placeholder Text" w:semiHidden="1"/>
     <w:lsdException w:name="No Spacing" w:uiPriority="1" w:qFormat="1"/>
     <w:lsdException w:name="Light Shading" w:uiPriority="60"/>
@@ -28185,6 +28391,2174 @@
 </c:chartSpace>
 </file>
 
+<file path=word/charts/chart3.xml><?xml version="1.0" encoding="utf-8"?>
+<c:chartSpace xmlns:c="http://schemas.openxmlformats.org/drawingml/2006/chart" xmlns:a="http://schemas.openxmlformats.org/drawingml/2006/main" xmlns:r="http://schemas.openxmlformats.org/officeDocument/2006/relationships" xmlns:c16r2="http://schemas.microsoft.com/office/drawing/2015/06/chart">
+  <c:date1904 val="0"/>
+  <c:lang val="en-US"/>
+  <c:roundedCorners val="0"/>
+  <mc:AlternateContent xmlns:mc="http://schemas.openxmlformats.org/markup-compatibility/2006">
+    <mc:Choice xmlns:c14="http://schemas.microsoft.com/office/drawing/2007/8/2/chart" Requires="c14">
+      <c14:style val="102"/>
+    </mc:Choice>
+    <mc:Fallback>
+      <c:style val="2"/>
+    </mc:Fallback>
+  </mc:AlternateContent>
+  <c:chart>
+    <c:title>
+      <c:tx>
+        <c:rich>
+          <a:bodyPr rot="0" spcFirstLastPara="1" vertOverflow="ellipsis" vert="horz" wrap="square" anchor="ctr" anchorCtr="1"/>
+          <a:lstStyle/>
+          <a:p>
+            <a:pPr algn="ctr">
+              <a:defRPr sz="1400" b="0" i="0" u="none" strike="noStrike" kern="1200" spc="0" baseline="0">
+                <a:solidFill>
+                  <a:schemeClr val="tx1">
+                    <a:lumMod val="65000"/>
+                    <a:lumOff val="35000"/>
+                  </a:schemeClr>
+                </a:solidFill>
+                <a:latin typeface="+mn-lt"/>
+                <a:ea typeface="+mn-ea"/>
+                <a:cs typeface="+mn-cs"/>
+              </a:defRPr>
+            </a:pPr>
+            <a:r>
+              <a:rPr lang="en-CA"/>
+              <a:t>Similkameen BC</a:t>
+            </a:r>
+          </a:p>
+        </c:rich>
+      </c:tx>
+      <c:overlay val="0"/>
+      <c:spPr>
+        <a:noFill/>
+        <a:ln>
+          <a:noFill/>
+        </a:ln>
+        <a:effectLst/>
+      </c:spPr>
+      <c:txPr>
+        <a:bodyPr rot="0" spcFirstLastPara="1" vertOverflow="ellipsis" vert="horz" wrap="square" anchor="ctr" anchorCtr="1"/>
+        <a:lstStyle/>
+        <a:p>
+          <a:pPr algn="ctr">
+            <a:defRPr sz="1400" b="0" i="0" u="none" strike="noStrike" kern="1200" spc="0" baseline="0">
+              <a:solidFill>
+                <a:schemeClr val="tx1">
+                  <a:lumMod val="65000"/>
+                  <a:lumOff val="35000"/>
+                </a:schemeClr>
+              </a:solidFill>
+              <a:latin typeface="+mn-lt"/>
+              <a:ea typeface="+mn-ea"/>
+              <a:cs typeface="+mn-cs"/>
+            </a:defRPr>
+          </a:pPr>
+          <a:endParaRPr lang="en-US"/>
+        </a:p>
+      </c:txPr>
+    </c:title>
+    <c:autoTitleDeleted val="0"/>
+    <c:plotArea>
+      <c:layout/>
+      <c:lineChart>
+        <c:grouping val="standard"/>
+        <c:varyColors val="0"/>
+        <c:ser>
+          <c:idx val="0"/>
+          <c:order val="0"/>
+          <c:tx>
+            <c:v>Spearman</c:v>
+          </c:tx>
+          <c:spPr>
+            <a:ln w="28575" cap="rnd">
+              <a:solidFill>
+                <a:schemeClr val="accent1"/>
+              </a:solidFill>
+              <a:round/>
+            </a:ln>
+            <a:effectLst/>
+          </c:spPr>
+          <c:marker>
+            <c:symbol val="circle"/>
+            <c:size val="5"/>
+            <c:spPr>
+              <a:solidFill>
+                <a:schemeClr val="accent1"/>
+              </a:solidFill>
+              <a:ln w="9525">
+                <a:solidFill>
+                  <a:schemeClr val="accent1"/>
+                </a:solidFill>
+              </a:ln>
+              <a:effectLst/>
+            </c:spPr>
+          </c:marker>
+          <c:cat>
+            <c:numRef>
+              <c:f>Similkameen!$J$63:$J$75</c:f>
+              <c:numCache>
+                <c:formatCode>General</c:formatCode>
+                <c:ptCount val="13"/>
+                <c:pt idx="0">
+                  <c:v>0</c:v>
+                </c:pt>
+                <c:pt idx="1">
+                  <c:v>1</c:v>
+                </c:pt>
+                <c:pt idx="2">
+                  <c:v>2</c:v>
+                </c:pt>
+                <c:pt idx="3">
+                  <c:v>3</c:v>
+                </c:pt>
+                <c:pt idx="4">
+                  <c:v>4</c:v>
+                </c:pt>
+                <c:pt idx="5">
+                  <c:v>5</c:v>
+                </c:pt>
+                <c:pt idx="6">
+                  <c:v>6</c:v>
+                </c:pt>
+                <c:pt idx="7">
+                  <c:v>7</c:v>
+                </c:pt>
+                <c:pt idx="8">
+                  <c:v>8</c:v>
+                </c:pt>
+                <c:pt idx="9">
+                  <c:v>9</c:v>
+                </c:pt>
+                <c:pt idx="10">
+                  <c:v>10</c:v>
+                </c:pt>
+                <c:pt idx="11">
+                  <c:v>11</c:v>
+                </c:pt>
+                <c:pt idx="12">
+                  <c:v>12</c:v>
+                </c:pt>
+              </c:numCache>
+            </c:numRef>
+          </c:cat>
+          <c:val>
+            <c:numRef>
+              <c:f>Similkameen!$L$63:$L$75</c:f>
+              <c:numCache>
+                <c:formatCode>General</c:formatCode>
+                <c:ptCount val="13"/>
+                <c:pt idx="0">
+                  <c:v>0.84883174183889842</c:v>
+                </c:pt>
+                <c:pt idx="1">
+                  <c:v>0.64451213530818152</c:v>
+                </c:pt>
+                <c:pt idx="2">
+                  <c:v>0.72837725504927786</c:v>
+                </c:pt>
+                <c:pt idx="3">
+                  <c:v>0.77269913473099683</c:v>
+                </c:pt>
+                <c:pt idx="4">
+                  <c:v>0.53072392544614622</c:v>
+                </c:pt>
+                <c:pt idx="5">
+                  <c:v>0.36568699187702547</c:v>
+                </c:pt>
+                <c:pt idx="6">
+                  <c:v>0.79562663910647935</c:v>
+                </c:pt>
+                <c:pt idx="7">
+                  <c:v>0.74297032398800777</c:v>
+                </c:pt>
+                <c:pt idx="8">
+                  <c:v>0.58479288095190218</c:v>
+                </c:pt>
+                <c:pt idx="9">
+                  <c:v>0.66256512804654544</c:v>
+                </c:pt>
+                <c:pt idx="10">
+                  <c:v>0.66672970324077896</c:v>
+                </c:pt>
+                <c:pt idx="11">
+                  <c:v>0.59582512396309428</c:v>
+                </c:pt>
+                <c:pt idx="12">
+                  <c:v>0.65924203111649238</c:v>
+                </c:pt>
+              </c:numCache>
+            </c:numRef>
+          </c:val>
+          <c:smooth val="0"/>
+          <c:extLst>
+            <c:ext xmlns:c16="http://schemas.microsoft.com/office/drawing/2014/chart" uri="{C3380CC4-5D6E-409C-BE32-E72D297353CC}">
+              <c16:uniqueId val="{00000000-6B01-456D-8B2A-81B8DB4746B6}"/>
+            </c:ext>
+          </c:extLst>
+        </c:ser>
+        <c:ser>
+          <c:idx val="1"/>
+          <c:order val="1"/>
+          <c:tx>
+            <c:v>Pearson</c:v>
+          </c:tx>
+          <c:spPr>
+            <a:ln w="28575" cap="rnd">
+              <a:solidFill>
+                <a:schemeClr val="accent2"/>
+              </a:solidFill>
+              <a:round/>
+            </a:ln>
+            <a:effectLst/>
+          </c:spPr>
+          <c:marker>
+            <c:symbol val="circle"/>
+            <c:size val="5"/>
+            <c:spPr>
+              <a:solidFill>
+                <a:schemeClr val="accent2"/>
+              </a:solidFill>
+              <a:ln w="9525">
+                <a:solidFill>
+                  <a:schemeClr val="accent2"/>
+                </a:solidFill>
+              </a:ln>
+              <a:effectLst/>
+            </c:spPr>
+          </c:marker>
+          <c:cat>
+            <c:numRef>
+              <c:f>Similkameen!$J$63:$J$75</c:f>
+              <c:numCache>
+                <c:formatCode>General</c:formatCode>
+                <c:ptCount val="13"/>
+                <c:pt idx="0">
+                  <c:v>0</c:v>
+                </c:pt>
+                <c:pt idx="1">
+                  <c:v>1</c:v>
+                </c:pt>
+                <c:pt idx="2">
+                  <c:v>2</c:v>
+                </c:pt>
+                <c:pt idx="3">
+                  <c:v>3</c:v>
+                </c:pt>
+                <c:pt idx="4">
+                  <c:v>4</c:v>
+                </c:pt>
+                <c:pt idx="5">
+                  <c:v>5</c:v>
+                </c:pt>
+                <c:pt idx="6">
+                  <c:v>6</c:v>
+                </c:pt>
+                <c:pt idx="7">
+                  <c:v>7</c:v>
+                </c:pt>
+                <c:pt idx="8">
+                  <c:v>8</c:v>
+                </c:pt>
+                <c:pt idx="9">
+                  <c:v>9</c:v>
+                </c:pt>
+                <c:pt idx="10">
+                  <c:v>10</c:v>
+                </c:pt>
+                <c:pt idx="11">
+                  <c:v>11</c:v>
+                </c:pt>
+                <c:pt idx="12">
+                  <c:v>12</c:v>
+                </c:pt>
+              </c:numCache>
+            </c:numRef>
+          </c:cat>
+          <c:val>
+            <c:numRef>
+              <c:f>Similkameen!$M$63:$M$75</c:f>
+              <c:numCache>
+                <c:formatCode>General</c:formatCode>
+                <c:ptCount val="13"/>
+                <c:pt idx="0">
+                  <c:v>0.81992710401142843</c:v>
+                </c:pt>
+                <c:pt idx="1">
+                  <c:v>0.66417042308744711</c:v>
+                </c:pt>
+                <c:pt idx="2">
+                  <c:v>0.35930321966521328</c:v>
+                </c:pt>
+                <c:pt idx="3">
+                  <c:v>0.7357659601030091</c:v>
+                </c:pt>
+                <c:pt idx="4">
+                  <c:v>0.44507111333373711</c:v>
+                </c:pt>
+                <c:pt idx="5">
+                  <c:v>0.41540905531963246</c:v>
+                </c:pt>
+                <c:pt idx="6">
+                  <c:v>0.82587159019786394</c:v>
+                </c:pt>
+                <c:pt idx="7">
+                  <c:v>0.29180867531117555</c:v>
+                </c:pt>
+                <c:pt idx="8">
+                  <c:v>0.48897523693543271</c:v>
+                </c:pt>
+                <c:pt idx="9">
+                  <c:v>0.64772520818794721</c:v>
+                </c:pt>
+                <c:pt idx="10">
+                  <c:v>0.48897523693543271</c:v>
+                </c:pt>
+                <c:pt idx="11">
+                  <c:v>0.64772520818794721</c:v>
+                </c:pt>
+                <c:pt idx="12">
+                  <c:v>0.48897523693543271</c:v>
+                </c:pt>
+              </c:numCache>
+            </c:numRef>
+          </c:val>
+          <c:smooth val="0"/>
+          <c:extLst>
+            <c:ext xmlns:c16="http://schemas.microsoft.com/office/drawing/2014/chart" uri="{C3380CC4-5D6E-409C-BE32-E72D297353CC}">
+              <c16:uniqueId val="{00000001-6B01-456D-8B2A-81B8DB4746B6}"/>
+            </c:ext>
+          </c:extLst>
+        </c:ser>
+        <c:dLbls>
+          <c:showLegendKey val="0"/>
+          <c:showVal val="0"/>
+          <c:showCatName val="0"/>
+          <c:showSerName val="0"/>
+          <c:showPercent val="0"/>
+          <c:showBubbleSize val="0"/>
+        </c:dLbls>
+        <c:marker val="1"/>
+        <c:smooth val="0"/>
+        <c:axId val="282346879"/>
+        <c:axId val="279109423"/>
+      </c:lineChart>
+      <c:catAx>
+        <c:axId val="282346879"/>
+        <c:scaling>
+          <c:orientation val="minMax"/>
+        </c:scaling>
+        <c:delete val="0"/>
+        <c:axPos val="b"/>
+        <c:numFmt formatCode="General" sourceLinked="1"/>
+        <c:majorTickMark val="none"/>
+        <c:minorTickMark val="none"/>
+        <c:tickLblPos val="nextTo"/>
+        <c:spPr>
+          <a:noFill/>
+          <a:ln w="9525" cap="flat" cmpd="sng" algn="ctr">
+            <a:solidFill>
+              <a:schemeClr val="tx1">
+                <a:lumMod val="15000"/>
+                <a:lumOff val="85000"/>
+              </a:schemeClr>
+            </a:solidFill>
+            <a:round/>
+          </a:ln>
+          <a:effectLst/>
+        </c:spPr>
+        <c:txPr>
+          <a:bodyPr rot="-60000000" spcFirstLastPara="1" vertOverflow="ellipsis" vert="horz" wrap="square" anchor="ctr" anchorCtr="1"/>
+          <a:lstStyle/>
+          <a:p>
+            <a:pPr>
+              <a:defRPr sz="900" b="0" i="0" u="none" strike="noStrike" kern="1200" baseline="0">
+                <a:solidFill>
+                  <a:schemeClr val="tx1">
+                    <a:lumMod val="65000"/>
+                    <a:lumOff val="35000"/>
+                  </a:schemeClr>
+                </a:solidFill>
+                <a:latin typeface="+mn-lt"/>
+                <a:ea typeface="+mn-ea"/>
+                <a:cs typeface="+mn-cs"/>
+              </a:defRPr>
+            </a:pPr>
+            <a:endParaRPr lang="en-US"/>
+          </a:p>
+        </c:txPr>
+        <c:crossAx val="279109423"/>
+        <c:crosses val="autoZero"/>
+        <c:auto val="1"/>
+        <c:lblAlgn val="ctr"/>
+        <c:lblOffset val="100"/>
+        <c:noMultiLvlLbl val="0"/>
+      </c:catAx>
+      <c:valAx>
+        <c:axId val="279109423"/>
+        <c:scaling>
+          <c:orientation val="minMax"/>
+        </c:scaling>
+        <c:delete val="0"/>
+        <c:axPos val="l"/>
+        <c:majorGridlines>
+          <c:spPr>
+            <a:ln w="9525" cap="flat" cmpd="sng" algn="ctr">
+              <a:solidFill>
+                <a:schemeClr val="tx1">
+                  <a:lumMod val="15000"/>
+                  <a:lumOff val="85000"/>
+                </a:schemeClr>
+              </a:solidFill>
+              <a:round/>
+            </a:ln>
+            <a:effectLst/>
+          </c:spPr>
+        </c:majorGridlines>
+        <c:numFmt formatCode="General" sourceLinked="1"/>
+        <c:majorTickMark val="none"/>
+        <c:minorTickMark val="none"/>
+        <c:tickLblPos val="nextTo"/>
+        <c:spPr>
+          <a:noFill/>
+          <a:ln>
+            <a:noFill/>
+          </a:ln>
+          <a:effectLst/>
+        </c:spPr>
+        <c:txPr>
+          <a:bodyPr rot="-60000000" spcFirstLastPara="1" vertOverflow="ellipsis" vert="horz" wrap="square" anchor="ctr" anchorCtr="1"/>
+          <a:lstStyle/>
+          <a:p>
+            <a:pPr>
+              <a:defRPr sz="900" b="0" i="0" u="none" strike="noStrike" kern="1200" baseline="0">
+                <a:solidFill>
+                  <a:schemeClr val="tx1">
+                    <a:lumMod val="65000"/>
+                    <a:lumOff val="35000"/>
+                  </a:schemeClr>
+                </a:solidFill>
+                <a:latin typeface="+mn-lt"/>
+                <a:ea typeface="+mn-ea"/>
+                <a:cs typeface="+mn-cs"/>
+              </a:defRPr>
+            </a:pPr>
+            <a:endParaRPr lang="en-US"/>
+          </a:p>
+        </c:txPr>
+        <c:crossAx val="282346879"/>
+        <c:crosses val="autoZero"/>
+        <c:crossBetween val="between"/>
+      </c:valAx>
+      <c:spPr>
+        <a:noFill/>
+        <a:ln>
+          <a:noFill/>
+        </a:ln>
+        <a:effectLst/>
+      </c:spPr>
+    </c:plotArea>
+    <c:legend>
+      <c:legendPos val="b"/>
+      <c:overlay val="0"/>
+      <c:spPr>
+        <a:noFill/>
+        <a:ln>
+          <a:noFill/>
+        </a:ln>
+        <a:effectLst/>
+      </c:spPr>
+      <c:txPr>
+        <a:bodyPr rot="0" spcFirstLastPara="1" vertOverflow="ellipsis" vert="horz" wrap="square" anchor="ctr" anchorCtr="1"/>
+        <a:lstStyle/>
+        <a:p>
+          <a:pPr>
+            <a:defRPr sz="900" b="0" i="0" u="none" strike="noStrike" kern="1200" baseline="0">
+              <a:solidFill>
+                <a:schemeClr val="tx1">
+                  <a:lumMod val="65000"/>
+                  <a:lumOff val="35000"/>
+                </a:schemeClr>
+              </a:solidFill>
+              <a:latin typeface="+mn-lt"/>
+              <a:ea typeface="+mn-ea"/>
+              <a:cs typeface="+mn-cs"/>
+            </a:defRPr>
+          </a:pPr>
+          <a:endParaRPr lang="en-US"/>
+        </a:p>
+      </c:txPr>
+    </c:legend>
+    <c:plotVisOnly val="1"/>
+    <c:dispBlanksAs val="gap"/>
+    <c:extLst>
+      <c:ext xmlns:c16r3="http://schemas.microsoft.com/office/drawing/2017/03/chart" uri="{56B9EC1D-385E-4148-901F-78D8002777C0}">
+        <c16r3:dataDisplayOptions16>
+          <c16r3:dispNaAsBlank val="1"/>
+        </c16r3:dataDisplayOptions16>
+      </c:ext>
+    </c:extLst>
+    <c:showDLblsOverMax val="0"/>
+  </c:chart>
+  <c:spPr>
+    <a:solidFill>
+      <a:schemeClr val="bg1"/>
+    </a:solidFill>
+    <a:ln w="9525" cap="flat" cmpd="sng" algn="ctr">
+      <a:solidFill>
+        <a:schemeClr val="tx1">
+          <a:lumMod val="15000"/>
+          <a:lumOff val="85000"/>
+        </a:schemeClr>
+      </a:solidFill>
+      <a:round/>
+    </a:ln>
+    <a:effectLst/>
+  </c:spPr>
+  <c:txPr>
+    <a:bodyPr/>
+    <a:lstStyle/>
+    <a:p>
+      <a:pPr>
+        <a:defRPr/>
+      </a:pPr>
+      <a:endParaRPr lang="en-US"/>
+    </a:p>
+  </c:txPr>
+  <c:externalData r:id="rId3">
+    <c:autoUpdate val="0"/>
+  </c:externalData>
+</c:chartSpace>
+</file>
+
+<file path=word/charts/chart4.xml><?xml version="1.0" encoding="utf-8"?>
+<c:chartSpace xmlns:c="http://schemas.openxmlformats.org/drawingml/2006/chart" xmlns:a="http://schemas.openxmlformats.org/drawingml/2006/main" xmlns:r="http://schemas.openxmlformats.org/officeDocument/2006/relationships" xmlns:c16r2="http://schemas.microsoft.com/office/drawing/2015/06/chart">
+  <c:date1904 val="0"/>
+  <c:lang val="en-US"/>
+  <c:roundedCorners val="0"/>
+  <mc:AlternateContent xmlns:mc="http://schemas.openxmlformats.org/markup-compatibility/2006">
+    <mc:Choice xmlns:c14="http://schemas.microsoft.com/office/drawing/2007/8/2/chart" Requires="c14">
+      <c14:style val="102"/>
+    </mc:Choice>
+    <mc:Fallback>
+      <c:style val="2"/>
+    </mc:Fallback>
+  </mc:AlternateContent>
+  <c:chart>
+    <c:title>
+      <c:tx>
+        <c:rich>
+          <a:bodyPr rot="0" spcFirstLastPara="1" vertOverflow="ellipsis" vert="horz" wrap="square" anchor="ctr" anchorCtr="1"/>
+          <a:lstStyle/>
+          <a:p>
+            <a:pPr>
+              <a:defRPr sz="1400" b="0" i="0" u="none" strike="noStrike" kern="1200" spc="0" baseline="0">
+                <a:solidFill>
+                  <a:schemeClr val="tx1">
+                    <a:lumMod val="65000"/>
+                    <a:lumOff val="35000"/>
+                  </a:schemeClr>
+                </a:solidFill>
+                <a:latin typeface="+mn-lt"/>
+                <a:ea typeface="+mn-ea"/>
+                <a:cs typeface="+mn-cs"/>
+              </a:defRPr>
+            </a:pPr>
+            <a:r>
+              <a:rPr lang="en-CA"/>
+              <a:t>Kettle BC</a:t>
+            </a:r>
+          </a:p>
+        </c:rich>
+      </c:tx>
+      <c:overlay val="0"/>
+      <c:spPr>
+        <a:noFill/>
+        <a:ln>
+          <a:noFill/>
+        </a:ln>
+        <a:effectLst/>
+      </c:spPr>
+      <c:txPr>
+        <a:bodyPr rot="0" spcFirstLastPara="1" vertOverflow="ellipsis" vert="horz" wrap="square" anchor="ctr" anchorCtr="1"/>
+        <a:lstStyle/>
+        <a:p>
+          <a:pPr>
+            <a:defRPr sz="1400" b="0" i="0" u="none" strike="noStrike" kern="1200" spc="0" baseline="0">
+              <a:solidFill>
+                <a:schemeClr val="tx1">
+                  <a:lumMod val="65000"/>
+                  <a:lumOff val="35000"/>
+                </a:schemeClr>
+              </a:solidFill>
+              <a:latin typeface="+mn-lt"/>
+              <a:ea typeface="+mn-ea"/>
+              <a:cs typeface="+mn-cs"/>
+            </a:defRPr>
+          </a:pPr>
+          <a:endParaRPr lang="en-US"/>
+        </a:p>
+      </c:txPr>
+    </c:title>
+    <c:autoTitleDeleted val="0"/>
+    <c:plotArea>
+      <c:layout/>
+      <c:lineChart>
+        <c:grouping val="standard"/>
+        <c:varyColors val="0"/>
+        <c:ser>
+          <c:idx val="0"/>
+          <c:order val="0"/>
+          <c:tx>
+            <c:v>Spearman</c:v>
+          </c:tx>
+          <c:spPr>
+            <a:ln w="28575" cap="rnd">
+              <a:solidFill>
+                <a:schemeClr val="accent1"/>
+              </a:solidFill>
+              <a:round/>
+            </a:ln>
+            <a:effectLst/>
+          </c:spPr>
+          <c:marker>
+            <c:symbol val="circle"/>
+            <c:size val="5"/>
+            <c:spPr>
+              <a:solidFill>
+                <a:schemeClr val="accent1"/>
+              </a:solidFill>
+              <a:ln w="9525">
+                <a:solidFill>
+                  <a:schemeClr val="accent1"/>
+                </a:solidFill>
+              </a:ln>
+              <a:effectLst/>
+            </c:spPr>
+          </c:marker>
+          <c:cat>
+            <c:numRef>
+              <c:f>Kettle!$J$63:$J$75</c:f>
+              <c:numCache>
+                <c:formatCode>General</c:formatCode>
+                <c:ptCount val="13"/>
+                <c:pt idx="0">
+                  <c:v>0</c:v>
+                </c:pt>
+                <c:pt idx="1">
+                  <c:v>1</c:v>
+                </c:pt>
+                <c:pt idx="2">
+                  <c:v>2</c:v>
+                </c:pt>
+                <c:pt idx="3">
+                  <c:v>3</c:v>
+                </c:pt>
+                <c:pt idx="4">
+                  <c:v>4</c:v>
+                </c:pt>
+                <c:pt idx="5">
+                  <c:v>5</c:v>
+                </c:pt>
+                <c:pt idx="6">
+                  <c:v>6</c:v>
+                </c:pt>
+                <c:pt idx="7">
+                  <c:v>7</c:v>
+                </c:pt>
+                <c:pt idx="8">
+                  <c:v>8</c:v>
+                </c:pt>
+                <c:pt idx="9">
+                  <c:v>9</c:v>
+                </c:pt>
+                <c:pt idx="10">
+                  <c:v>10</c:v>
+                </c:pt>
+                <c:pt idx="11">
+                  <c:v>11</c:v>
+                </c:pt>
+                <c:pt idx="12">
+                  <c:v>12</c:v>
+                </c:pt>
+              </c:numCache>
+            </c:numRef>
+          </c:cat>
+          <c:val>
+            <c:numRef>
+              <c:f>Kettle!$L$63:$L$75</c:f>
+              <c:numCache>
+                <c:formatCode>General</c:formatCode>
+                <c:ptCount val="13"/>
+                <c:pt idx="0">
+                  <c:v>0.8467776795504629</c:v>
+                </c:pt>
+                <c:pt idx="1">
+                  <c:v>0.51507462086331479</c:v>
+                </c:pt>
+                <c:pt idx="2">
+                  <c:v>0.77765899806678829</c:v>
+                </c:pt>
+                <c:pt idx="3">
+                  <c:v>0.75864341044849049</c:v>
+                </c:pt>
+                <c:pt idx="4">
+                  <c:v>0.42206766985665195</c:v>
+                </c:pt>
+                <c:pt idx="5">
+                  <c:v>0.21174637710262506</c:v>
+                </c:pt>
+                <c:pt idx="6">
+                  <c:v>0.71117639713668634</c:v>
+                </c:pt>
+                <c:pt idx="7">
+                  <c:v>0.71035913910988013</c:v>
+                </c:pt>
+                <c:pt idx="8">
+                  <c:v>0.6299543686356619</c:v>
+                </c:pt>
+                <c:pt idx="9">
+                  <c:v>0.65758830002682855</c:v>
+                </c:pt>
+                <c:pt idx="10">
+                  <c:v>0.51084227466797105</c:v>
+                </c:pt>
+                <c:pt idx="11">
+                  <c:v>0.75036286265119878</c:v>
+                </c:pt>
+                <c:pt idx="12">
+                  <c:v>0.63467492559644245</c:v>
+                </c:pt>
+              </c:numCache>
+            </c:numRef>
+          </c:val>
+          <c:smooth val="0"/>
+          <c:extLst>
+            <c:ext xmlns:c16="http://schemas.microsoft.com/office/drawing/2014/chart" uri="{C3380CC4-5D6E-409C-BE32-E72D297353CC}">
+              <c16:uniqueId val="{00000000-3C38-4778-BA25-40FC97D4ACC0}"/>
+            </c:ext>
+          </c:extLst>
+        </c:ser>
+        <c:ser>
+          <c:idx val="1"/>
+          <c:order val="1"/>
+          <c:tx>
+            <c:v>Pearson</c:v>
+          </c:tx>
+          <c:spPr>
+            <a:ln w="28575" cap="rnd">
+              <a:solidFill>
+                <a:schemeClr val="accent2"/>
+              </a:solidFill>
+              <a:round/>
+            </a:ln>
+            <a:effectLst/>
+          </c:spPr>
+          <c:marker>
+            <c:symbol val="circle"/>
+            <c:size val="5"/>
+            <c:spPr>
+              <a:solidFill>
+                <a:schemeClr val="accent2"/>
+              </a:solidFill>
+              <a:ln w="9525">
+                <a:solidFill>
+                  <a:schemeClr val="accent2"/>
+                </a:solidFill>
+              </a:ln>
+              <a:effectLst/>
+            </c:spPr>
+          </c:marker>
+          <c:cat>
+            <c:numRef>
+              <c:f>Kettle!$J$63:$J$75</c:f>
+              <c:numCache>
+                <c:formatCode>General</c:formatCode>
+                <c:ptCount val="13"/>
+                <c:pt idx="0">
+                  <c:v>0</c:v>
+                </c:pt>
+                <c:pt idx="1">
+                  <c:v>1</c:v>
+                </c:pt>
+                <c:pt idx="2">
+                  <c:v>2</c:v>
+                </c:pt>
+                <c:pt idx="3">
+                  <c:v>3</c:v>
+                </c:pt>
+                <c:pt idx="4">
+                  <c:v>4</c:v>
+                </c:pt>
+                <c:pt idx="5">
+                  <c:v>5</c:v>
+                </c:pt>
+                <c:pt idx="6">
+                  <c:v>6</c:v>
+                </c:pt>
+                <c:pt idx="7">
+                  <c:v>7</c:v>
+                </c:pt>
+                <c:pt idx="8">
+                  <c:v>8</c:v>
+                </c:pt>
+                <c:pt idx="9">
+                  <c:v>9</c:v>
+                </c:pt>
+                <c:pt idx="10">
+                  <c:v>10</c:v>
+                </c:pt>
+                <c:pt idx="11">
+                  <c:v>11</c:v>
+                </c:pt>
+                <c:pt idx="12">
+                  <c:v>12</c:v>
+                </c:pt>
+              </c:numCache>
+            </c:numRef>
+          </c:cat>
+          <c:val>
+            <c:numRef>
+              <c:f>Kettle!$M$63:$M$75</c:f>
+              <c:numCache>
+                <c:formatCode>General</c:formatCode>
+                <c:ptCount val="13"/>
+                <c:pt idx="0">
+                  <c:v>0.67373405174563938</c:v>
+                </c:pt>
+                <c:pt idx="1">
+                  <c:v>0.68922170118956638</c:v>
+                </c:pt>
+                <c:pt idx="2">
+                  <c:v>0.35830809317353279</c:v>
+                </c:pt>
+                <c:pt idx="3">
+                  <c:v>0.82398458591375645</c:v>
+                </c:pt>
+                <c:pt idx="4">
+                  <c:v>0.42533529172296353</c:v>
+                </c:pt>
+                <c:pt idx="5">
+                  <c:v>0.32846610638628848</c:v>
+                </c:pt>
+                <c:pt idx="6">
+                  <c:v>0.62140785279579025</c:v>
+                </c:pt>
+                <c:pt idx="7">
+                  <c:v>0.29921179079933746</c:v>
+                </c:pt>
+                <c:pt idx="8">
+                  <c:v>0.66409563548617223</c:v>
+                </c:pt>
+                <c:pt idx="9">
+                  <c:v>0.78979892249126837</c:v>
+                </c:pt>
+                <c:pt idx="10">
+                  <c:v>0.66409563548617223</c:v>
+                </c:pt>
+                <c:pt idx="11">
+                  <c:v>0.78979892249126837</c:v>
+                </c:pt>
+                <c:pt idx="12">
+                  <c:v>0.66409563548617223</c:v>
+                </c:pt>
+              </c:numCache>
+            </c:numRef>
+          </c:val>
+          <c:smooth val="0"/>
+          <c:extLst>
+            <c:ext xmlns:c16="http://schemas.microsoft.com/office/drawing/2014/chart" uri="{C3380CC4-5D6E-409C-BE32-E72D297353CC}">
+              <c16:uniqueId val="{00000001-3C38-4778-BA25-40FC97D4ACC0}"/>
+            </c:ext>
+          </c:extLst>
+        </c:ser>
+        <c:dLbls>
+          <c:showLegendKey val="0"/>
+          <c:showVal val="0"/>
+          <c:showCatName val="0"/>
+          <c:showSerName val="0"/>
+          <c:showPercent val="0"/>
+          <c:showBubbleSize val="0"/>
+        </c:dLbls>
+        <c:marker val="1"/>
+        <c:smooth val="0"/>
+        <c:axId val="228204543"/>
+        <c:axId val="855457551"/>
+      </c:lineChart>
+      <c:catAx>
+        <c:axId val="228204543"/>
+        <c:scaling>
+          <c:orientation val="minMax"/>
+        </c:scaling>
+        <c:delete val="0"/>
+        <c:axPos val="b"/>
+        <c:numFmt formatCode="General" sourceLinked="1"/>
+        <c:majorTickMark val="none"/>
+        <c:minorTickMark val="none"/>
+        <c:tickLblPos val="nextTo"/>
+        <c:spPr>
+          <a:noFill/>
+          <a:ln w="9525" cap="flat" cmpd="sng" algn="ctr">
+            <a:solidFill>
+              <a:schemeClr val="tx1">
+                <a:lumMod val="15000"/>
+                <a:lumOff val="85000"/>
+              </a:schemeClr>
+            </a:solidFill>
+            <a:round/>
+          </a:ln>
+          <a:effectLst/>
+        </c:spPr>
+        <c:txPr>
+          <a:bodyPr rot="-60000000" spcFirstLastPara="1" vertOverflow="ellipsis" vert="horz" wrap="square" anchor="ctr" anchorCtr="1"/>
+          <a:lstStyle/>
+          <a:p>
+            <a:pPr>
+              <a:defRPr sz="900" b="0" i="0" u="none" strike="noStrike" kern="1200" baseline="0">
+                <a:solidFill>
+                  <a:schemeClr val="tx1">
+                    <a:lumMod val="65000"/>
+                    <a:lumOff val="35000"/>
+                  </a:schemeClr>
+                </a:solidFill>
+                <a:latin typeface="+mn-lt"/>
+                <a:ea typeface="+mn-ea"/>
+                <a:cs typeface="+mn-cs"/>
+              </a:defRPr>
+            </a:pPr>
+            <a:endParaRPr lang="en-US"/>
+          </a:p>
+        </c:txPr>
+        <c:crossAx val="855457551"/>
+        <c:crosses val="autoZero"/>
+        <c:auto val="1"/>
+        <c:lblAlgn val="ctr"/>
+        <c:lblOffset val="100"/>
+        <c:noMultiLvlLbl val="0"/>
+      </c:catAx>
+      <c:valAx>
+        <c:axId val="855457551"/>
+        <c:scaling>
+          <c:orientation val="minMax"/>
+        </c:scaling>
+        <c:delete val="0"/>
+        <c:axPos val="l"/>
+        <c:majorGridlines>
+          <c:spPr>
+            <a:ln w="9525" cap="flat" cmpd="sng" algn="ctr">
+              <a:solidFill>
+                <a:schemeClr val="tx1">
+                  <a:lumMod val="15000"/>
+                  <a:lumOff val="85000"/>
+                </a:schemeClr>
+              </a:solidFill>
+              <a:round/>
+            </a:ln>
+            <a:effectLst/>
+          </c:spPr>
+        </c:majorGridlines>
+        <c:numFmt formatCode="General" sourceLinked="1"/>
+        <c:majorTickMark val="none"/>
+        <c:minorTickMark val="none"/>
+        <c:tickLblPos val="nextTo"/>
+        <c:spPr>
+          <a:noFill/>
+          <a:ln>
+            <a:noFill/>
+          </a:ln>
+          <a:effectLst/>
+        </c:spPr>
+        <c:txPr>
+          <a:bodyPr rot="-60000000" spcFirstLastPara="1" vertOverflow="ellipsis" vert="horz" wrap="square" anchor="ctr" anchorCtr="1"/>
+          <a:lstStyle/>
+          <a:p>
+            <a:pPr>
+              <a:defRPr sz="900" b="0" i="0" u="none" strike="noStrike" kern="1200" baseline="0">
+                <a:solidFill>
+                  <a:schemeClr val="tx1">
+                    <a:lumMod val="65000"/>
+                    <a:lumOff val="35000"/>
+                  </a:schemeClr>
+                </a:solidFill>
+                <a:latin typeface="+mn-lt"/>
+                <a:ea typeface="+mn-ea"/>
+                <a:cs typeface="+mn-cs"/>
+              </a:defRPr>
+            </a:pPr>
+            <a:endParaRPr lang="en-US"/>
+          </a:p>
+        </c:txPr>
+        <c:crossAx val="228204543"/>
+        <c:crosses val="autoZero"/>
+        <c:crossBetween val="between"/>
+      </c:valAx>
+      <c:spPr>
+        <a:noFill/>
+        <a:ln>
+          <a:noFill/>
+        </a:ln>
+        <a:effectLst/>
+      </c:spPr>
+    </c:plotArea>
+    <c:legend>
+      <c:legendPos val="b"/>
+      <c:overlay val="0"/>
+      <c:spPr>
+        <a:noFill/>
+        <a:ln>
+          <a:noFill/>
+        </a:ln>
+        <a:effectLst/>
+      </c:spPr>
+      <c:txPr>
+        <a:bodyPr rot="0" spcFirstLastPara="1" vertOverflow="ellipsis" vert="horz" wrap="square" anchor="ctr" anchorCtr="1"/>
+        <a:lstStyle/>
+        <a:p>
+          <a:pPr>
+            <a:defRPr sz="900" b="0" i="0" u="none" strike="noStrike" kern="1200" baseline="0">
+              <a:solidFill>
+                <a:schemeClr val="tx1">
+                  <a:lumMod val="65000"/>
+                  <a:lumOff val="35000"/>
+                </a:schemeClr>
+              </a:solidFill>
+              <a:latin typeface="+mn-lt"/>
+              <a:ea typeface="+mn-ea"/>
+              <a:cs typeface="+mn-cs"/>
+            </a:defRPr>
+          </a:pPr>
+          <a:endParaRPr lang="en-US"/>
+        </a:p>
+      </c:txPr>
+    </c:legend>
+    <c:plotVisOnly val="1"/>
+    <c:dispBlanksAs val="gap"/>
+    <c:extLst>
+      <c:ext xmlns:c16r3="http://schemas.microsoft.com/office/drawing/2017/03/chart" uri="{56B9EC1D-385E-4148-901F-78D8002777C0}">
+        <c16r3:dataDisplayOptions16>
+          <c16r3:dispNaAsBlank val="1"/>
+        </c16r3:dataDisplayOptions16>
+      </c:ext>
+    </c:extLst>
+    <c:showDLblsOverMax val="0"/>
+  </c:chart>
+  <c:spPr>
+    <a:solidFill>
+      <a:schemeClr val="bg1"/>
+    </a:solidFill>
+    <a:ln w="9525" cap="flat" cmpd="sng" algn="ctr">
+      <a:solidFill>
+        <a:schemeClr val="tx1">
+          <a:lumMod val="15000"/>
+          <a:lumOff val="85000"/>
+        </a:schemeClr>
+      </a:solidFill>
+      <a:round/>
+    </a:ln>
+    <a:effectLst/>
+  </c:spPr>
+  <c:txPr>
+    <a:bodyPr/>
+    <a:lstStyle/>
+    <a:p>
+      <a:pPr>
+        <a:defRPr/>
+      </a:pPr>
+      <a:endParaRPr lang="en-US"/>
+    </a:p>
+  </c:txPr>
+  <c:externalData r:id="rId3">
+    <c:autoUpdate val="0"/>
+  </c:externalData>
+</c:chartSpace>
+</file>
+
+<file path=word/charts/chart5.xml><?xml version="1.0" encoding="utf-8"?>
+<c:chartSpace xmlns:c="http://schemas.openxmlformats.org/drawingml/2006/chart" xmlns:a="http://schemas.openxmlformats.org/drawingml/2006/main" xmlns:r="http://schemas.openxmlformats.org/officeDocument/2006/relationships" xmlns:c16r2="http://schemas.microsoft.com/office/drawing/2015/06/chart">
+  <c:date1904 val="0"/>
+  <c:lang val="en-US"/>
+  <c:roundedCorners val="0"/>
+  <mc:AlternateContent xmlns:mc="http://schemas.openxmlformats.org/markup-compatibility/2006">
+    <mc:Choice xmlns:c14="http://schemas.microsoft.com/office/drawing/2007/8/2/chart" Requires="c14">
+      <c14:style val="102"/>
+    </mc:Choice>
+    <mc:Fallback>
+      <c:style val="2"/>
+    </mc:Fallback>
+  </mc:AlternateContent>
+  <c:chart>
+    <c:title>
+      <c:tx>
+        <c:rich>
+          <a:bodyPr rot="0" spcFirstLastPara="1" vertOverflow="ellipsis" vert="horz" wrap="square" anchor="ctr" anchorCtr="1"/>
+          <a:lstStyle/>
+          <a:p>
+            <a:pPr>
+              <a:defRPr sz="1400" b="0" i="0" u="none" strike="noStrike" kern="1200" spc="0" baseline="0">
+                <a:solidFill>
+                  <a:schemeClr val="tx1">
+                    <a:lumMod val="65000"/>
+                    <a:lumOff val="35000"/>
+                  </a:schemeClr>
+                </a:solidFill>
+                <a:latin typeface="+mn-lt"/>
+                <a:ea typeface="+mn-ea"/>
+                <a:cs typeface="+mn-cs"/>
+              </a:defRPr>
+            </a:pPr>
+            <a:r>
+              <a:rPr lang="en-CA"/>
+              <a:t>Similkameen EVC</a:t>
+            </a:r>
+          </a:p>
+        </c:rich>
+      </c:tx>
+      <c:overlay val="0"/>
+      <c:spPr>
+        <a:noFill/>
+        <a:ln>
+          <a:noFill/>
+        </a:ln>
+        <a:effectLst/>
+      </c:spPr>
+      <c:txPr>
+        <a:bodyPr rot="0" spcFirstLastPara="1" vertOverflow="ellipsis" vert="horz" wrap="square" anchor="ctr" anchorCtr="1"/>
+        <a:lstStyle/>
+        <a:p>
+          <a:pPr>
+            <a:defRPr sz="1400" b="0" i="0" u="none" strike="noStrike" kern="1200" spc="0" baseline="0">
+              <a:solidFill>
+                <a:schemeClr val="tx1">
+                  <a:lumMod val="65000"/>
+                  <a:lumOff val="35000"/>
+                </a:schemeClr>
+              </a:solidFill>
+              <a:latin typeface="+mn-lt"/>
+              <a:ea typeface="+mn-ea"/>
+              <a:cs typeface="+mn-cs"/>
+            </a:defRPr>
+          </a:pPr>
+          <a:endParaRPr lang="en-US"/>
+        </a:p>
+      </c:txPr>
+    </c:title>
+    <c:autoTitleDeleted val="0"/>
+    <c:plotArea>
+      <c:layout/>
+      <c:lineChart>
+        <c:grouping val="standard"/>
+        <c:varyColors val="0"/>
+        <c:ser>
+          <c:idx val="0"/>
+          <c:order val="0"/>
+          <c:tx>
+            <c:v>Spearman</c:v>
+          </c:tx>
+          <c:spPr>
+            <a:ln w="28575" cap="rnd">
+              <a:solidFill>
+                <a:schemeClr val="accent1"/>
+              </a:solidFill>
+              <a:round/>
+            </a:ln>
+            <a:effectLst/>
+          </c:spPr>
+          <c:marker>
+            <c:symbol val="circle"/>
+            <c:size val="5"/>
+            <c:spPr>
+              <a:solidFill>
+                <a:schemeClr val="accent1"/>
+              </a:solidFill>
+              <a:ln w="9525">
+                <a:solidFill>
+                  <a:schemeClr val="accent1"/>
+                </a:solidFill>
+              </a:ln>
+              <a:effectLst/>
+            </c:spPr>
+          </c:marker>
+          <c:cat>
+            <c:numRef>
+              <c:f>Similkameen!$J$63:$J$75</c:f>
+              <c:numCache>
+                <c:formatCode>General</c:formatCode>
+                <c:ptCount val="13"/>
+                <c:pt idx="0">
+                  <c:v>0</c:v>
+                </c:pt>
+                <c:pt idx="1">
+                  <c:v>1</c:v>
+                </c:pt>
+                <c:pt idx="2">
+                  <c:v>2</c:v>
+                </c:pt>
+                <c:pt idx="3">
+                  <c:v>3</c:v>
+                </c:pt>
+                <c:pt idx="4">
+                  <c:v>4</c:v>
+                </c:pt>
+                <c:pt idx="5">
+                  <c:v>5</c:v>
+                </c:pt>
+                <c:pt idx="6">
+                  <c:v>6</c:v>
+                </c:pt>
+                <c:pt idx="7">
+                  <c:v>7</c:v>
+                </c:pt>
+                <c:pt idx="8">
+                  <c:v>8</c:v>
+                </c:pt>
+                <c:pt idx="9">
+                  <c:v>9</c:v>
+                </c:pt>
+                <c:pt idx="10">
+                  <c:v>10</c:v>
+                </c:pt>
+                <c:pt idx="11">
+                  <c:v>11</c:v>
+                </c:pt>
+                <c:pt idx="12">
+                  <c:v>12</c:v>
+                </c:pt>
+              </c:numCache>
+            </c:numRef>
+          </c:cat>
+          <c:val>
+            <c:numRef>
+              <c:f>Similkameen!$P$63:$AB$63</c:f>
+              <c:numCache>
+                <c:formatCode>General</c:formatCode>
+                <c:ptCount val="13"/>
+                <c:pt idx="0">
+                  <c:v>0.80097024853146781</c:v>
+                </c:pt>
+                <c:pt idx="1">
+                  <c:v>0.70704196127707808</c:v>
+                </c:pt>
+                <c:pt idx="2">
+                  <c:v>0.76620345056222761</c:v>
+                </c:pt>
+                <c:pt idx="3">
+                  <c:v>0.73221124740373345</c:v>
+                </c:pt>
+                <c:pt idx="4">
+                  <c:v>0.63644114163273724</c:v>
+                </c:pt>
+                <c:pt idx="5">
+                  <c:v>0.42305572430102539</c:v>
+                </c:pt>
+                <c:pt idx="6">
+                  <c:v>0.74364690736021011</c:v>
+                </c:pt>
+                <c:pt idx="7">
+                  <c:v>0.73288502862547067</c:v>
+                </c:pt>
+                <c:pt idx="8">
+                  <c:v>0.57337076991752922</c:v>
+                </c:pt>
+                <c:pt idx="9">
+                  <c:v>0.70329538795484792</c:v>
+                </c:pt>
+                <c:pt idx="10">
+                  <c:v>0.68475708431792481</c:v>
+                </c:pt>
+                <c:pt idx="11">
+                  <c:v>0.61474533474973814</c:v>
+                </c:pt>
+                <c:pt idx="12">
+                  <c:v>0.64436069806113438</c:v>
+                </c:pt>
+              </c:numCache>
+            </c:numRef>
+          </c:val>
+          <c:smooth val="0"/>
+          <c:extLst>
+            <c:ext xmlns:c16="http://schemas.microsoft.com/office/drawing/2014/chart" uri="{C3380CC4-5D6E-409C-BE32-E72D297353CC}">
+              <c16:uniqueId val="{00000000-BC91-4398-A666-8A65B4DB9713}"/>
+            </c:ext>
+          </c:extLst>
+        </c:ser>
+        <c:ser>
+          <c:idx val="1"/>
+          <c:order val="1"/>
+          <c:tx>
+            <c:v>Pearson</c:v>
+          </c:tx>
+          <c:spPr>
+            <a:ln w="28575" cap="rnd">
+              <a:solidFill>
+                <a:schemeClr val="accent2"/>
+              </a:solidFill>
+              <a:round/>
+            </a:ln>
+            <a:effectLst/>
+          </c:spPr>
+          <c:marker>
+            <c:symbol val="circle"/>
+            <c:size val="5"/>
+            <c:spPr>
+              <a:solidFill>
+                <a:schemeClr val="accent2"/>
+              </a:solidFill>
+              <a:ln w="9525">
+                <a:solidFill>
+                  <a:schemeClr val="accent2"/>
+                </a:solidFill>
+              </a:ln>
+              <a:effectLst/>
+            </c:spPr>
+          </c:marker>
+          <c:cat>
+            <c:numRef>
+              <c:f>Similkameen!$J$63:$J$75</c:f>
+              <c:numCache>
+                <c:formatCode>General</c:formatCode>
+                <c:ptCount val="13"/>
+                <c:pt idx="0">
+                  <c:v>0</c:v>
+                </c:pt>
+                <c:pt idx="1">
+                  <c:v>1</c:v>
+                </c:pt>
+                <c:pt idx="2">
+                  <c:v>2</c:v>
+                </c:pt>
+                <c:pt idx="3">
+                  <c:v>3</c:v>
+                </c:pt>
+                <c:pt idx="4">
+                  <c:v>4</c:v>
+                </c:pt>
+                <c:pt idx="5">
+                  <c:v>5</c:v>
+                </c:pt>
+                <c:pt idx="6">
+                  <c:v>6</c:v>
+                </c:pt>
+                <c:pt idx="7">
+                  <c:v>7</c:v>
+                </c:pt>
+                <c:pt idx="8">
+                  <c:v>8</c:v>
+                </c:pt>
+                <c:pt idx="9">
+                  <c:v>9</c:v>
+                </c:pt>
+                <c:pt idx="10">
+                  <c:v>10</c:v>
+                </c:pt>
+                <c:pt idx="11">
+                  <c:v>11</c:v>
+                </c:pt>
+                <c:pt idx="12">
+                  <c:v>12</c:v>
+                </c:pt>
+              </c:numCache>
+            </c:numRef>
+          </c:cat>
+          <c:val>
+            <c:numRef>
+              <c:f>Similkameen!$P$64:$AB$64</c:f>
+              <c:numCache>
+                <c:formatCode>General</c:formatCode>
+                <c:ptCount val="13"/>
+                <c:pt idx="0">
+                  <c:v>0.87983222775157055</c:v>
+                </c:pt>
+                <c:pt idx="1">
+                  <c:v>0.77691438666029344</c:v>
+                </c:pt>
+                <c:pt idx="2">
+                  <c:v>0.48361882168271503</c:v>
+                </c:pt>
+                <c:pt idx="3">
+                  <c:v>0.66292120783853214</c:v>
+                </c:pt>
+                <c:pt idx="4">
+                  <c:v>0.50647501906266967</c:v>
+                </c:pt>
+                <c:pt idx="5">
+                  <c:v>0.41658397970703503</c:v>
+                </c:pt>
+                <c:pt idx="6">
+                  <c:v>0.73776072759953448</c:v>
+                </c:pt>
+                <c:pt idx="7">
+                  <c:v>0.41671674566965555</c:v>
+                </c:pt>
+                <c:pt idx="8">
+                  <c:v>0.58216064483200536</c:v>
+                </c:pt>
+                <c:pt idx="9">
+                  <c:v>0.75510398761547193</c:v>
+                </c:pt>
+                <c:pt idx="10">
+                  <c:v>0.74507563578887559</c:v>
+                </c:pt>
+                <c:pt idx="11">
+                  <c:v>0.41279269557026393</c:v>
+                </c:pt>
+                <c:pt idx="12">
+                  <c:v>0.65834036852457545</c:v>
+                </c:pt>
+              </c:numCache>
+            </c:numRef>
+          </c:val>
+          <c:smooth val="0"/>
+          <c:extLst>
+            <c:ext xmlns:c16="http://schemas.microsoft.com/office/drawing/2014/chart" uri="{C3380CC4-5D6E-409C-BE32-E72D297353CC}">
+              <c16:uniqueId val="{00000001-BC91-4398-A666-8A65B4DB9713}"/>
+            </c:ext>
+          </c:extLst>
+        </c:ser>
+        <c:dLbls>
+          <c:showLegendKey val="0"/>
+          <c:showVal val="0"/>
+          <c:showCatName val="0"/>
+          <c:showSerName val="0"/>
+          <c:showPercent val="0"/>
+          <c:showBubbleSize val="0"/>
+        </c:dLbls>
+        <c:marker val="1"/>
+        <c:smooth val="0"/>
+        <c:axId val="2085387567"/>
+        <c:axId val="268055631"/>
+      </c:lineChart>
+      <c:catAx>
+        <c:axId val="2085387567"/>
+        <c:scaling>
+          <c:orientation val="minMax"/>
+        </c:scaling>
+        <c:delete val="0"/>
+        <c:axPos val="b"/>
+        <c:numFmt formatCode="General" sourceLinked="1"/>
+        <c:majorTickMark val="none"/>
+        <c:minorTickMark val="none"/>
+        <c:tickLblPos val="nextTo"/>
+        <c:spPr>
+          <a:noFill/>
+          <a:ln w="9525" cap="flat" cmpd="sng" algn="ctr">
+            <a:solidFill>
+              <a:schemeClr val="tx1">
+                <a:lumMod val="15000"/>
+                <a:lumOff val="85000"/>
+              </a:schemeClr>
+            </a:solidFill>
+            <a:round/>
+          </a:ln>
+          <a:effectLst/>
+        </c:spPr>
+        <c:txPr>
+          <a:bodyPr rot="-60000000" spcFirstLastPara="1" vertOverflow="ellipsis" vert="horz" wrap="square" anchor="ctr" anchorCtr="1"/>
+          <a:lstStyle/>
+          <a:p>
+            <a:pPr>
+              <a:defRPr sz="900" b="0" i="0" u="none" strike="noStrike" kern="1200" baseline="0">
+                <a:solidFill>
+                  <a:schemeClr val="tx1">
+                    <a:lumMod val="65000"/>
+                    <a:lumOff val="35000"/>
+                  </a:schemeClr>
+                </a:solidFill>
+                <a:latin typeface="+mn-lt"/>
+                <a:ea typeface="+mn-ea"/>
+                <a:cs typeface="+mn-cs"/>
+              </a:defRPr>
+            </a:pPr>
+            <a:endParaRPr lang="en-US"/>
+          </a:p>
+        </c:txPr>
+        <c:crossAx val="268055631"/>
+        <c:crosses val="autoZero"/>
+        <c:auto val="1"/>
+        <c:lblAlgn val="ctr"/>
+        <c:lblOffset val="100"/>
+        <c:noMultiLvlLbl val="0"/>
+      </c:catAx>
+      <c:valAx>
+        <c:axId val="268055631"/>
+        <c:scaling>
+          <c:orientation val="minMax"/>
+        </c:scaling>
+        <c:delete val="0"/>
+        <c:axPos val="l"/>
+        <c:majorGridlines>
+          <c:spPr>
+            <a:ln w="9525" cap="flat" cmpd="sng" algn="ctr">
+              <a:solidFill>
+                <a:schemeClr val="tx1">
+                  <a:lumMod val="15000"/>
+                  <a:lumOff val="85000"/>
+                </a:schemeClr>
+              </a:solidFill>
+              <a:round/>
+            </a:ln>
+            <a:effectLst/>
+          </c:spPr>
+        </c:majorGridlines>
+        <c:numFmt formatCode="General" sourceLinked="1"/>
+        <c:majorTickMark val="none"/>
+        <c:minorTickMark val="none"/>
+        <c:tickLblPos val="nextTo"/>
+        <c:spPr>
+          <a:noFill/>
+          <a:ln>
+            <a:noFill/>
+          </a:ln>
+          <a:effectLst/>
+        </c:spPr>
+        <c:txPr>
+          <a:bodyPr rot="-60000000" spcFirstLastPara="1" vertOverflow="ellipsis" vert="horz" wrap="square" anchor="ctr" anchorCtr="1"/>
+          <a:lstStyle/>
+          <a:p>
+            <a:pPr>
+              <a:defRPr sz="900" b="0" i="0" u="none" strike="noStrike" kern="1200" baseline="0">
+                <a:solidFill>
+                  <a:schemeClr val="tx1">
+                    <a:lumMod val="65000"/>
+                    <a:lumOff val="35000"/>
+                  </a:schemeClr>
+                </a:solidFill>
+                <a:latin typeface="+mn-lt"/>
+                <a:ea typeface="+mn-ea"/>
+                <a:cs typeface="+mn-cs"/>
+              </a:defRPr>
+            </a:pPr>
+            <a:endParaRPr lang="en-US"/>
+          </a:p>
+        </c:txPr>
+        <c:crossAx val="2085387567"/>
+        <c:crosses val="autoZero"/>
+        <c:crossBetween val="between"/>
+      </c:valAx>
+      <c:spPr>
+        <a:noFill/>
+        <a:ln>
+          <a:noFill/>
+        </a:ln>
+        <a:effectLst/>
+      </c:spPr>
+    </c:plotArea>
+    <c:legend>
+      <c:legendPos val="b"/>
+      <c:overlay val="0"/>
+      <c:spPr>
+        <a:noFill/>
+        <a:ln>
+          <a:noFill/>
+        </a:ln>
+        <a:effectLst/>
+      </c:spPr>
+      <c:txPr>
+        <a:bodyPr rot="0" spcFirstLastPara="1" vertOverflow="ellipsis" vert="horz" wrap="square" anchor="ctr" anchorCtr="1"/>
+        <a:lstStyle/>
+        <a:p>
+          <a:pPr>
+            <a:defRPr sz="900" b="0" i="0" u="none" strike="noStrike" kern="1200" baseline="0">
+              <a:solidFill>
+                <a:schemeClr val="tx1">
+                  <a:lumMod val="65000"/>
+                  <a:lumOff val="35000"/>
+                </a:schemeClr>
+              </a:solidFill>
+              <a:latin typeface="+mn-lt"/>
+              <a:ea typeface="+mn-ea"/>
+              <a:cs typeface="+mn-cs"/>
+            </a:defRPr>
+          </a:pPr>
+          <a:endParaRPr lang="en-US"/>
+        </a:p>
+      </c:txPr>
+    </c:legend>
+    <c:plotVisOnly val="1"/>
+    <c:dispBlanksAs val="gap"/>
+    <c:extLst>
+      <c:ext xmlns:c16r3="http://schemas.microsoft.com/office/drawing/2017/03/chart" uri="{56B9EC1D-385E-4148-901F-78D8002777C0}">
+        <c16r3:dataDisplayOptions16>
+          <c16r3:dispNaAsBlank val="1"/>
+        </c16r3:dataDisplayOptions16>
+      </c:ext>
+    </c:extLst>
+    <c:showDLblsOverMax val="0"/>
+  </c:chart>
+  <c:spPr>
+    <a:solidFill>
+      <a:schemeClr val="bg1"/>
+    </a:solidFill>
+    <a:ln w="9525" cap="flat" cmpd="sng" algn="ctr">
+      <a:solidFill>
+        <a:schemeClr val="tx1">
+          <a:lumMod val="15000"/>
+          <a:lumOff val="85000"/>
+        </a:schemeClr>
+      </a:solidFill>
+      <a:round/>
+    </a:ln>
+    <a:effectLst/>
+  </c:spPr>
+  <c:txPr>
+    <a:bodyPr/>
+    <a:lstStyle/>
+    <a:p>
+      <a:pPr>
+        <a:defRPr/>
+      </a:pPr>
+      <a:endParaRPr lang="en-US"/>
+    </a:p>
+  </c:txPr>
+  <c:externalData r:id="rId3">
+    <c:autoUpdate val="0"/>
+  </c:externalData>
+</c:chartSpace>
+</file>
+
+<file path=word/charts/chart6.xml><?xml version="1.0" encoding="utf-8"?>
+<c:chartSpace xmlns:c="http://schemas.openxmlformats.org/drawingml/2006/chart" xmlns:a="http://schemas.openxmlformats.org/drawingml/2006/main" xmlns:r="http://schemas.openxmlformats.org/officeDocument/2006/relationships" xmlns:c16r2="http://schemas.microsoft.com/office/drawing/2015/06/chart">
+  <c:date1904 val="0"/>
+  <c:lang val="en-US"/>
+  <c:roundedCorners val="0"/>
+  <mc:AlternateContent xmlns:mc="http://schemas.openxmlformats.org/markup-compatibility/2006">
+    <mc:Choice xmlns:c14="http://schemas.microsoft.com/office/drawing/2007/8/2/chart" Requires="c14">
+      <c14:style val="102"/>
+    </mc:Choice>
+    <mc:Fallback>
+      <c:style val="2"/>
+    </mc:Fallback>
+  </mc:AlternateContent>
+  <c:chart>
+    <c:title>
+      <c:tx>
+        <c:rich>
+          <a:bodyPr rot="0" spcFirstLastPara="1" vertOverflow="ellipsis" vert="horz" wrap="square" anchor="ctr" anchorCtr="1"/>
+          <a:lstStyle/>
+          <a:p>
+            <a:pPr>
+              <a:defRPr sz="1400" b="0" i="0" u="none" strike="noStrike" kern="1200" spc="0" baseline="0">
+                <a:solidFill>
+                  <a:schemeClr val="tx1">
+                    <a:lumMod val="65000"/>
+                    <a:lumOff val="35000"/>
+                  </a:schemeClr>
+                </a:solidFill>
+                <a:latin typeface="+mn-lt"/>
+                <a:ea typeface="+mn-ea"/>
+                <a:cs typeface="+mn-cs"/>
+              </a:defRPr>
+            </a:pPr>
+            <a:r>
+              <a:rPr lang="en-CA"/>
+              <a:t>Kettle EVC</a:t>
+            </a:r>
+          </a:p>
+        </c:rich>
+      </c:tx>
+      <c:overlay val="0"/>
+      <c:spPr>
+        <a:noFill/>
+        <a:ln>
+          <a:noFill/>
+        </a:ln>
+        <a:effectLst/>
+      </c:spPr>
+      <c:txPr>
+        <a:bodyPr rot="0" spcFirstLastPara="1" vertOverflow="ellipsis" vert="horz" wrap="square" anchor="ctr" anchorCtr="1"/>
+        <a:lstStyle/>
+        <a:p>
+          <a:pPr>
+            <a:defRPr sz="1400" b="0" i="0" u="none" strike="noStrike" kern="1200" spc="0" baseline="0">
+              <a:solidFill>
+                <a:schemeClr val="tx1">
+                  <a:lumMod val="65000"/>
+                  <a:lumOff val="35000"/>
+                </a:schemeClr>
+              </a:solidFill>
+              <a:latin typeface="+mn-lt"/>
+              <a:ea typeface="+mn-ea"/>
+              <a:cs typeface="+mn-cs"/>
+            </a:defRPr>
+          </a:pPr>
+          <a:endParaRPr lang="en-US"/>
+        </a:p>
+      </c:txPr>
+    </c:title>
+    <c:autoTitleDeleted val="0"/>
+    <c:plotArea>
+      <c:layout/>
+      <c:lineChart>
+        <c:grouping val="standard"/>
+        <c:varyColors val="0"/>
+        <c:ser>
+          <c:idx val="0"/>
+          <c:order val="0"/>
+          <c:tx>
+            <c:v>Spearman</c:v>
+          </c:tx>
+          <c:spPr>
+            <a:ln w="28575" cap="rnd">
+              <a:solidFill>
+                <a:schemeClr val="accent1"/>
+              </a:solidFill>
+              <a:round/>
+            </a:ln>
+            <a:effectLst/>
+          </c:spPr>
+          <c:marker>
+            <c:symbol val="circle"/>
+            <c:size val="5"/>
+            <c:spPr>
+              <a:solidFill>
+                <a:schemeClr val="accent1"/>
+              </a:solidFill>
+              <a:ln w="9525">
+                <a:solidFill>
+                  <a:schemeClr val="accent1"/>
+                </a:solidFill>
+              </a:ln>
+              <a:effectLst/>
+            </c:spPr>
+          </c:marker>
+          <c:cat>
+            <c:numRef>
+              <c:f>Kettle!$J$63:$J$75</c:f>
+              <c:numCache>
+                <c:formatCode>General</c:formatCode>
+                <c:ptCount val="13"/>
+                <c:pt idx="0">
+                  <c:v>0</c:v>
+                </c:pt>
+                <c:pt idx="1">
+                  <c:v>1</c:v>
+                </c:pt>
+                <c:pt idx="2">
+                  <c:v>2</c:v>
+                </c:pt>
+                <c:pt idx="3">
+                  <c:v>3</c:v>
+                </c:pt>
+                <c:pt idx="4">
+                  <c:v>4</c:v>
+                </c:pt>
+                <c:pt idx="5">
+                  <c:v>5</c:v>
+                </c:pt>
+                <c:pt idx="6">
+                  <c:v>6</c:v>
+                </c:pt>
+                <c:pt idx="7">
+                  <c:v>7</c:v>
+                </c:pt>
+                <c:pt idx="8">
+                  <c:v>8</c:v>
+                </c:pt>
+                <c:pt idx="9">
+                  <c:v>9</c:v>
+                </c:pt>
+                <c:pt idx="10">
+                  <c:v>10</c:v>
+                </c:pt>
+                <c:pt idx="11">
+                  <c:v>11</c:v>
+                </c:pt>
+                <c:pt idx="12">
+                  <c:v>12</c:v>
+                </c:pt>
+              </c:numCache>
+            </c:numRef>
+          </c:cat>
+          <c:val>
+            <c:numRef>
+              <c:f>Kettle!$P$63:$AB$63</c:f>
+              <c:numCache>
+                <c:formatCode>General</c:formatCode>
+                <c:ptCount val="13"/>
+                <c:pt idx="0">
+                  <c:v>0.79317547223402995</c:v>
+                </c:pt>
+                <c:pt idx="1">
+                  <c:v>0.71495125305769081</c:v>
+                </c:pt>
+                <c:pt idx="2">
+                  <c:v>0.72043804484304097</c:v>
+                </c:pt>
+                <c:pt idx="3">
+                  <c:v>0.70443117972813374</c:v>
+                </c:pt>
+                <c:pt idx="4">
+                  <c:v>0.63981703024676995</c:v>
+                </c:pt>
+                <c:pt idx="5">
+                  <c:v>0.36965373716207622</c:v>
+                </c:pt>
+                <c:pt idx="6">
+                  <c:v>0.60879242883870788</c:v>
+                </c:pt>
+                <c:pt idx="7">
+                  <c:v>0.65673862413321293</c:v>
+                </c:pt>
+                <c:pt idx="8">
+                  <c:v>0.62496296861048761</c:v>
+                </c:pt>
+                <c:pt idx="9">
+                  <c:v>0.69678714990869495</c:v>
+                </c:pt>
+                <c:pt idx="10">
+                  <c:v>0.64748846324752174</c:v>
+                </c:pt>
+                <c:pt idx="11">
+                  <c:v>0.72843300556461077</c:v>
+                </c:pt>
+                <c:pt idx="12">
+                  <c:v>0.69292372249105283</c:v>
+                </c:pt>
+              </c:numCache>
+            </c:numRef>
+          </c:val>
+          <c:smooth val="0"/>
+          <c:extLst>
+            <c:ext xmlns:c16="http://schemas.microsoft.com/office/drawing/2014/chart" uri="{C3380CC4-5D6E-409C-BE32-E72D297353CC}">
+              <c16:uniqueId val="{00000000-76E4-4D92-80CD-8747ADA3367E}"/>
+            </c:ext>
+          </c:extLst>
+        </c:ser>
+        <c:ser>
+          <c:idx val="1"/>
+          <c:order val="1"/>
+          <c:tx>
+            <c:v>Pearson</c:v>
+          </c:tx>
+          <c:spPr>
+            <a:ln w="28575" cap="rnd">
+              <a:solidFill>
+                <a:schemeClr val="accent2"/>
+              </a:solidFill>
+              <a:round/>
+            </a:ln>
+            <a:effectLst/>
+          </c:spPr>
+          <c:marker>
+            <c:symbol val="circle"/>
+            <c:size val="5"/>
+            <c:spPr>
+              <a:solidFill>
+                <a:schemeClr val="accent2"/>
+              </a:solidFill>
+              <a:ln w="9525">
+                <a:solidFill>
+                  <a:schemeClr val="accent2"/>
+                </a:solidFill>
+              </a:ln>
+              <a:effectLst/>
+            </c:spPr>
+          </c:marker>
+          <c:cat>
+            <c:numRef>
+              <c:f>Kettle!$J$63:$J$75</c:f>
+              <c:numCache>
+                <c:formatCode>General</c:formatCode>
+                <c:ptCount val="13"/>
+                <c:pt idx="0">
+                  <c:v>0</c:v>
+                </c:pt>
+                <c:pt idx="1">
+                  <c:v>1</c:v>
+                </c:pt>
+                <c:pt idx="2">
+                  <c:v>2</c:v>
+                </c:pt>
+                <c:pt idx="3">
+                  <c:v>3</c:v>
+                </c:pt>
+                <c:pt idx="4">
+                  <c:v>4</c:v>
+                </c:pt>
+                <c:pt idx="5">
+                  <c:v>5</c:v>
+                </c:pt>
+                <c:pt idx="6">
+                  <c:v>6</c:v>
+                </c:pt>
+                <c:pt idx="7">
+                  <c:v>7</c:v>
+                </c:pt>
+                <c:pt idx="8">
+                  <c:v>8</c:v>
+                </c:pt>
+                <c:pt idx="9">
+                  <c:v>9</c:v>
+                </c:pt>
+                <c:pt idx="10">
+                  <c:v>10</c:v>
+                </c:pt>
+                <c:pt idx="11">
+                  <c:v>11</c:v>
+                </c:pt>
+                <c:pt idx="12">
+                  <c:v>12</c:v>
+                </c:pt>
+              </c:numCache>
+            </c:numRef>
+          </c:cat>
+          <c:val>
+            <c:numRef>
+              <c:f>Kettle!$P$64:$AB$64</c:f>
+              <c:numCache>
+                <c:formatCode>General</c:formatCode>
+                <c:ptCount val="13"/>
+                <c:pt idx="0">
+                  <c:v>0.81131650058876537</c:v>
+                </c:pt>
+                <c:pt idx="1">
+                  <c:v>0.80016045964758531</c:v>
+                </c:pt>
+                <c:pt idx="2">
+                  <c:v>0.53210497489553144</c:v>
+                </c:pt>
+                <c:pt idx="3">
+                  <c:v>0.69552166876459498</c:v>
+                </c:pt>
+                <c:pt idx="4">
+                  <c:v>0.56873537177009825</c:v>
+                </c:pt>
+                <c:pt idx="5">
+                  <c:v>0.40015454510624698</c:v>
+                </c:pt>
+                <c:pt idx="6">
+                  <c:v>0.3958010152199552</c:v>
+                </c:pt>
+                <c:pt idx="7">
+                  <c:v>0.54212673580113035</c:v>
+                </c:pt>
+                <c:pt idx="8">
+                  <c:v>0.68964886906673684</c:v>
+                </c:pt>
+                <c:pt idx="9">
+                  <c:v>0.78572612559675847</c:v>
+                </c:pt>
+                <c:pt idx="10">
+                  <c:v>0.69869043425021982</c:v>
+                </c:pt>
+                <c:pt idx="11">
+                  <c:v>0.65665809388903973</c:v>
+                </c:pt>
+                <c:pt idx="12">
+                  <c:v>0.65724498776732077</c:v>
+                </c:pt>
+              </c:numCache>
+            </c:numRef>
+          </c:val>
+          <c:smooth val="0"/>
+          <c:extLst>
+            <c:ext xmlns:c16="http://schemas.microsoft.com/office/drawing/2014/chart" uri="{C3380CC4-5D6E-409C-BE32-E72D297353CC}">
+              <c16:uniqueId val="{00000001-76E4-4D92-80CD-8747ADA3367E}"/>
+            </c:ext>
+          </c:extLst>
+        </c:ser>
+        <c:dLbls>
+          <c:showLegendKey val="0"/>
+          <c:showVal val="0"/>
+          <c:showCatName val="0"/>
+          <c:showSerName val="0"/>
+          <c:showPercent val="0"/>
+          <c:showBubbleSize val="0"/>
+        </c:dLbls>
+        <c:marker val="1"/>
+        <c:smooth val="0"/>
+        <c:axId val="1939206911"/>
+        <c:axId val="136291679"/>
+      </c:lineChart>
+      <c:catAx>
+        <c:axId val="1939206911"/>
+        <c:scaling>
+          <c:orientation val="minMax"/>
+        </c:scaling>
+        <c:delete val="0"/>
+        <c:axPos val="b"/>
+        <c:numFmt formatCode="General" sourceLinked="1"/>
+        <c:majorTickMark val="none"/>
+        <c:minorTickMark val="none"/>
+        <c:tickLblPos val="nextTo"/>
+        <c:spPr>
+          <a:noFill/>
+          <a:ln w="9525" cap="flat" cmpd="sng" algn="ctr">
+            <a:solidFill>
+              <a:schemeClr val="tx1">
+                <a:lumMod val="15000"/>
+                <a:lumOff val="85000"/>
+              </a:schemeClr>
+            </a:solidFill>
+            <a:round/>
+          </a:ln>
+          <a:effectLst/>
+        </c:spPr>
+        <c:txPr>
+          <a:bodyPr rot="-60000000" spcFirstLastPara="1" vertOverflow="ellipsis" vert="horz" wrap="square" anchor="ctr" anchorCtr="1"/>
+          <a:lstStyle/>
+          <a:p>
+            <a:pPr>
+              <a:defRPr sz="900" b="0" i="0" u="none" strike="noStrike" kern="1200" baseline="0">
+                <a:solidFill>
+                  <a:schemeClr val="tx1">
+                    <a:lumMod val="65000"/>
+                    <a:lumOff val="35000"/>
+                  </a:schemeClr>
+                </a:solidFill>
+                <a:latin typeface="+mn-lt"/>
+                <a:ea typeface="+mn-ea"/>
+                <a:cs typeface="+mn-cs"/>
+              </a:defRPr>
+            </a:pPr>
+            <a:endParaRPr lang="en-US"/>
+          </a:p>
+        </c:txPr>
+        <c:crossAx val="136291679"/>
+        <c:crosses val="autoZero"/>
+        <c:auto val="1"/>
+        <c:lblAlgn val="ctr"/>
+        <c:lblOffset val="100"/>
+        <c:noMultiLvlLbl val="0"/>
+      </c:catAx>
+      <c:valAx>
+        <c:axId val="136291679"/>
+        <c:scaling>
+          <c:orientation val="minMax"/>
+        </c:scaling>
+        <c:delete val="0"/>
+        <c:axPos val="l"/>
+        <c:majorGridlines>
+          <c:spPr>
+            <a:ln w="9525" cap="flat" cmpd="sng" algn="ctr">
+              <a:solidFill>
+                <a:schemeClr val="tx1">
+                  <a:lumMod val="15000"/>
+                  <a:lumOff val="85000"/>
+                </a:schemeClr>
+              </a:solidFill>
+              <a:round/>
+            </a:ln>
+            <a:effectLst/>
+          </c:spPr>
+        </c:majorGridlines>
+        <c:numFmt formatCode="General" sourceLinked="1"/>
+        <c:majorTickMark val="none"/>
+        <c:minorTickMark val="none"/>
+        <c:tickLblPos val="nextTo"/>
+        <c:spPr>
+          <a:noFill/>
+          <a:ln>
+            <a:noFill/>
+          </a:ln>
+          <a:effectLst/>
+        </c:spPr>
+        <c:txPr>
+          <a:bodyPr rot="-60000000" spcFirstLastPara="1" vertOverflow="ellipsis" vert="horz" wrap="square" anchor="ctr" anchorCtr="1"/>
+          <a:lstStyle/>
+          <a:p>
+            <a:pPr>
+              <a:defRPr sz="900" b="0" i="0" u="none" strike="noStrike" kern="1200" baseline="0">
+                <a:solidFill>
+                  <a:schemeClr val="tx1">
+                    <a:lumMod val="65000"/>
+                    <a:lumOff val="35000"/>
+                  </a:schemeClr>
+                </a:solidFill>
+                <a:latin typeface="+mn-lt"/>
+                <a:ea typeface="+mn-ea"/>
+                <a:cs typeface="+mn-cs"/>
+              </a:defRPr>
+            </a:pPr>
+            <a:endParaRPr lang="en-US"/>
+          </a:p>
+        </c:txPr>
+        <c:crossAx val="1939206911"/>
+        <c:crosses val="autoZero"/>
+        <c:crossBetween val="between"/>
+      </c:valAx>
+      <c:spPr>
+        <a:noFill/>
+        <a:ln>
+          <a:noFill/>
+        </a:ln>
+        <a:effectLst/>
+      </c:spPr>
+    </c:plotArea>
+    <c:legend>
+      <c:legendPos val="b"/>
+      <c:overlay val="0"/>
+      <c:spPr>
+        <a:noFill/>
+        <a:ln>
+          <a:noFill/>
+        </a:ln>
+        <a:effectLst/>
+      </c:spPr>
+      <c:txPr>
+        <a:bodyPr rot="0" spcFirstLastPara="1" vertOverflow="ellipsis" vert="horz" wrap="square" anchor="ctr" anchorCtr="1"/>
+        <a:lstStyle/>
+        <a:p>
+          <a:pPr>
+            <a:defRPr sz="900" b="0" i="0" u="none" strike="noStrike" kern="1200" baseline="0">
+              <a:solidFill>
+                <a:schemeClr val="tx1">
+                  <a:lumMod val="65000"/>
+                  <a:lumOff val="35000"/>
+                </a:schemeClr>
+              </a:solidFill>
+              <a:latin typeface="+mn-lt"/>
+              <a:ea typeface="+mn-ea"/>
+              <a:cs typeface="+mn-cs"/>
+            </a:defRPr>
+          </a:pPr>
+          <a:endParaRPr lang="en-US"/>
+        </a:p>
+      </c:txPr>
+    </c:legend>
+    <c:plotVisOnly val="1"/>
+    <c:dispBlanksAs val="gap"/>
+    <c:extLst>
+      <c:ext xmlns:c16r3="http://schemas.microsoft.com/office/drawing/2017/03/chart" uri="{56B9EC1D-385E-4148-901F-78D8002777C0}">
+        <c16r3:dataDisplayOptions16>
+          <c16r3:dispNaAsBlank val="1"/>
+        </c16r3:dataDisplayOptions16>
+      </c:ext>
+    </c:extLst>
+    <c:showDLblsOverMax val="0"/>
+  </c:chart>
+  <c:spPr>
+    <a:solidFill>
+      <a:schemeClr val="bg1"/>
+    </a:solidFill>
+    <a:ln w="9525" cap="flat" cmpd="sng" algn="ctr">
+      <a:solidFill>
+        <a:schemeClr val="tx1">
+          <a:lumMod val="15000"/>
+          <a:lumOff val="85000"/>
+        </a:schemeClr>
+      </a:solidFill>
+      <a:round/>
+    </a:ln>
+    <a:effectLst/>
+  </c:spPr>
+  <c:txPr>
+    <a:bodyPr/>
+    <a:lstStyle/>
+    <a:p>
+      <a:pPr>
+        <a:defRPr/>
+      </a:pPr>
+      <a:endParaRPr lang="en-US"/>
+    </a:p>
+  </c:txPr>
+  <c:externalData r:id="rId3">
+    <c:autoUpdate val="0"/>
+  </c:externalData>
+</c:chartSpace>
+</file>
+
 <file path=word/charts/colors1.xml><?xml version="1.0" encoding="utf-8"?>
 <cs:colorStyle xmlns:cs="http://schemas.microsoft.com/office/drawing/2012/chartStyle" xmlns:a="http://schemas.openxmlformats.org/drawingml/2006/main" meth="cycle" id="10">
   <a:schemeClr val="accent1"/>
@@ -28226,6 +30600,166 @@
 </file>
 
 <file path=word/charts/colors2.xml><?xml version="1.0" encoding="utf-8"?>
+<cs:colorStyle xmlns:cs="http://schemas.microsoft.com/office/drawing/2012/chartStyle" xmlns:a="http://schemas.openxmlformats.org/drawingml/2006/main" meth="cycle" id="10">
+  <a:schemeClr val="accent1"/>
+  <a:schemeClr val="accent2"/>
+  <a:schemeClr val="accent3"/>
+  <a:schemeClr val="accent4"/>
+  <a:schemeClr val="accent5"/>
+  <a:schemeClr val="accent6"/>
+  <cs:variation/>
+  <cs:variation>
+    <a:lumMod val="60000"/>
+  </cs:variation>
+  <cs:variation>
+    <a:lumMod val="80000"/>
+    <a:lumOff val="20000"/>
+  </cs:variation>
+  <cs:variation>
+    <a:lumMod val="80000"/>
+  </cs:variation>
+  <cs:variation>
+    <a:lumMod val="60000"/>
+    <a:lumOff val="40000"/>
+  </cs:variation>
+  <cs:variation>
+    <a:lumMod val="50000"/>
+  </cs:variation>
+  <cs:variation>
+    <a:lumMod val="70000"/>
+    <a:lumOff val="30000"/>
+  </cs:variation>
+  <cs:variation>
+    <a:lumMod val="70000"/>
+  </cs:variation>
+  <cs:variation>
+    <a:lumMod val="50000"/>
+    <a:lumOff val="50000"/>
+  </cs:variation>
+</cs:colorStyle>
+</file>
+
+<file path=word/charts/colors3.xml><?xml version="1.0" encoding="utf-8"?>
+<cs:colorStyle xmlns:cs="http://schemas.microsoft.com/office/drawing/2012/chartStyle" xmlns:a="http://schemas.openxmlformats.org/drawingml/2006/main" meth="cycle" id="10">
+  <a:schemeClr val="accent1"/>
+  <a:schemeClr val="accent2"/>
+  <a:schemeClr val="accent3"/>
+  <a:schemeClr val="accent4"/>
+  <a:schemeClr val="accent5"/>
+  <a:schemeClr val="accent6"/>
+  <cs:variation/>
+  <cs:variation>
+    <a:lumMod val="60000"/>
+  </cs:variation>
+  <cs:variation>
+    <a:lumMod val="80000"/>
+    <a:lumOff val="20000"/>
+  </cs:variation>
+  <cs:variation>
+    <a:lumMod val="80000"/>
+  </cs:variation>
+  <cs:variation>
+    <a:lumMod val="60000"/>
+    <a:lumOff val="40000"/>
+  </cs:variation>
+  <cs:variation>
+    <a:lumMod val="50000"/>
+  </cs:variation>
+  <cs:variation>
+    <a:lumMod val="70000"/>
+    <a:lumOff val="30000"/>
+  </cs:variation>
+  <cs:variation>
+    <a:lumMod val="70000"/>
+  </cs:variation>
+  <cs:variation>
+    <a:lumMod val="50000"/>
+    <a:lumOff val="50000"/>
+  </cs:variation>
+</cs:colorStyle>
+</file>
+
+<file path=word/charts/colors4.xml><?xml version="1.0" encoding="utf-8"?>
+<cs:colorStyle xmlns:cs="http://schemas.microsoft.com/office/drawing/2012/chartStyle" xmlns:a="http://schemas.openxmlformats.org/drawingml/2006/main" meth="cycle" id="10">
+  <a:schemeClr val="accent1"/>
+  <a:schemeClr val="accent2"/>
+  <a:schemeClr val="accent3"/>
+  <a:schemeClr val="accent4"/>
+  <a:schemeClr val="accent5"/>
+  <a:schemeClr val="accent6"/>
+  <cs:variation/>
+  <cs:variation>
+    <a:lumMod val="60000"/>
+  </cs:variation>
+  <cs:variation>
+    <a:lumMod val="80000"/>
+    <a:lumOff val="20000"/>
+  </cs:variation>
+  <cs:variation>
+    <a:lumMod val="80000"/>
+  </cs:variation>
+  <cs:variation>
+    <a:lumMod val="60000"/>
+    <a:lumOff val="40000"/>
+  </cs:variation>
+  <cs:variation>
+    <a:lumMod val="50000"/>
+  </cs:variation>
+  <cs:variation>
+    <a:lumMod val="70000"/>
+    <a:lumOff val="30000"/>
+  </cs:variation>
+  <cs:variation>
+    <a:lumMod val="70000"/>
+  </cs:variation>
+  <cs:variation>
+    <a:lumMod val="50000"/>
+    <a:lumOff val="50000"/>
+  </cs:variation>
+</cs:colorStyle>
+</file>
+
+<file path=word/charts/colors5.xml><?xml version="1.0" encoding="utf-8"?>
+<cs:colorStyle xmlns:cs="http://schemas.microsoft.com/office/drawing/2012/chartStyle" xmlns:a="http://schemas.openxmlformats.org/drawingml/2006/main" meth="cycle" id="10">
+  <a:schemeClr val="accent1"/>
+  <a:schemeClr val="accent2"/>
+  <a:schemeClr val="accent3"/>
+  <a:schemeClr val="accent4"/>
+  <a:schemeClr val="accent5"/>
+  <a:schemeClr val="accent6"/>
+  <cs:variation/>
+  <cs:variation>
+    <a:lumMod val="60000"/>
+  </cs:variation>
+  <cs:variation>
+    <a:lumMod val="80000"/>
+    <a:lumOff val="20000"/>
+  </cs:variation>
+  <cs:variation>
+    <a:lumMod val="80000"/>
+  </cs:variation>
+  <cs:variation>
+    <a:lumMod val="60000"/>
+    <a:lumOff val="40000"/>
+  </cs:variation>
+  <cs:variation>
+    <a:lumMod val="50000"/>
+  </cs:variation>
+  <cs:variation>
+    <a:lumMod val="70000"/>
+    <a:lumOff val="30000"/>
+  </cs:variation>
+  <cs:variation>
+    <a:lumMod val="70000"/>
+  </cs:variation>
+  <cs:variation>
+    <a:lumMod val="50000"/>
+    <a:lumOff val="50000"/>
+  </cs:variation>
+</cs:colorStyle>
+</file>
+
+<file path=word/charts/colors6.xml><?xml version="1.0" encoding="utf-8"?>
 <cs:colorStyle xmlns:cs="http://schemas.microsoft.com/office/drawing/2012/chartStyle" xmlns:a="http://schemas.openxmlformats.org/drawingml/2006/main" meth="cycle" id="10">
   <a:schemeClr val="accent1"/>
   <a:schemeClr val="accent2"/>
@@ -29271,6 +31805,2018 @@
 </cs:chartStyle>
 </file>
 
+<file path=word/charts/style3.xml><?xml version="1.0" encoding="utf-8"?>
+<cs:chartStyle xmlns:cs="http://schemas.microsoft.com/office/drawing/2012/chartStyle" xmlns:a="http://schemas.openxmlformats.org/drawingml/2006/main" id="332">
+  <cs:axisTitle>
+    <cs:lnRef idx="0"/>
+    <cs:fillRef idx="0"/>
+    <cs:effectRef idx="0"/>
+    <cs:fontRef idx="minor">
+      <a:schemeClr val="tx1">
+        <a:lumMod val="65000"/>
+        <a:lumOff val="35000"/>
+      </a:schemeClr>
+    </cs:fontRef>
+    <cs:defRPr sz="1000" kern="1200"/>
+  </cs:axisTitle>
+  <cs:categoryAxis>
+    <cs:lnRef idx="0"/>
+    <cs:fillRef idx="0"/>
+    <cs:effectRef idx="0"/>
+    <cs:fontRef idx="minor">
+      <a:schemeClr val="tx1">
+        <a:lumMod val="65000"/>
+        <a:lumOff val="35000"/>
+      </a:schemeClr>
+    </cs:fontRef>
+    <cs:spPr>
+      <a:ln w="9525" cap="flat" cmpd="sng" algn="ctr">
+        <a:solidFill>
+          <a:schemeClr val="tx1">
+            <a:lumMod val="15000"/>
+            <a:lumOff val="85000"/>
+          </a:schemeClr>
+        </a:solidFill>
+        <a:round/>
+      </a:ln>
+    </cs:spPr>
+    <cs:defRPr sz="900" kern="1200"/>
+  </cs:categoryAxis>
+  <cs:chartArea mods="allowNoFillOverride allowNoLineOverride">
+    <cs:lnRef idx="0"/>
+    <cs:fillRef idx="0"/>
+    <cs:effectRef idx="0"/>
+    <cs:fontRef idx="minor">
+      <a:schemeClr val="tx1"/>
+    </cs:fontRef>
+    <cs:spPr>
+      <a:solidFill>
+        <a:schemeClr val="bg1"/>
+      </a:solidFill>
+      <a:ln w="9525" cap="flat" cmpd="sng" algn="ctr">
+        <a:solidFill>
+          <a:schemeClr val="tx1">
+            <a:lumMod val="15000"/>
+            <a:lumOff val="85000"/>
+          </a:schemeClr>
+        </a:solidFill>
+        <a:round/>
+      </a:ln>
+    </cs:spPr>
+    <cs:defRPr sz="1000" kern="1200"/>
+  </cs:chartArea>
+  <cs:dataLabel>
+    <cs:lnRef idx="0"/>
+    <cs:fillRef idx="0"/>
+    <cs:effectRef idx="0"/>
+    <cs:fontRef idx="minor">
+      <a:schemeClr val="tx1">
+        <a:lumMod val="75000"/>
+        <a:lumOff val="25000"/>
+      </a:schemeClr>
+    </cs:fontRef>
+    <cs:defRPr sz="900" kern="1200"/>
+  </cs:dataLabel>
+  <cs:dataLabelCallout>
+    <cs:lnRef idx="0"/>
+    <cs:fillRef idx="0"/>
+    <cs:effectRef idx="0"/>
+    <cs:fontRef idx="minor">
+      <a:schemeClr val="dk1">
+        <a:lumMod val="65000"/>
+        <a:lumOff val="35000"/>
+      </a:schemeClr>
+    </cs:fontRef>
+    <cs:spPr>
+      <a:solidFill>
+        <a:schemeClr val="lt1"/>
+      </a:solidFill>
+      <a:ln>
+        <a:solidFill>
+          <a:schemeClr val="dk1">
+            <a:lumMod val="25000"/>
+            <a:lumOff val="75000"/>
+          </a:schemeClr>
+        </a:solidFill>
+      </a:ln>
+    </cs:spPr>
+    <cs:defRPr sz="900" kern="1200"/>
+    <cs:bodyPr rot="0" spcFirstLastPara="1" vertOverflow="clip" horzOverflow="clip" vert="horz" wrap="square" lIns="36576" tIns="18288" rIns="36576" bIns="18288" anchor="ctr" anchorCtr="1">
+      <a:spAutoFit/>
+    </cs:bodyPr>
+  </cs:dataLabelCallout>
+  <cs:dataPoint>
+    <cs:lnRef idx="0"/>
+    <cs:fillRef idx="1">
+      <cs:styleClr val="auto"/>
+    </cs:fillRef>
+    <cs:effectRef idx="0"/>
+    <cs:fontRef idx="minor">
+      <a:schemeClr val="tx1"/>
+    </cs:fontRef>
+  </cs:dataPoint>
+  <cs:dataPoint3D>
+    <cs:lnRef idx="0"/>
+    <cs:fillRef idx="1">
+      <cs:styleClr val="auto"/>
+    </cs:fillRef>
+    <cs:effectRef idx="0"/>
+    <cs:fontRef idx="minor">
+      <a:schemeClr val="tx1"/>
+    </cs:fontRef>
+  </cs:dataPoint3D>
+  <cs:dataPointLine>
+    <cs:lnRef idx="0">
+      <cs:styleClr val="auto"/>
+    </cs:lnRef>
+    <cs:fillRef idx="1"/>
+    <cs:effectRef idx="0"/>
+    <cs:fontRef idx="minor">
+      <a:schemeClr val="tx1"/>
+    </cs:fontRef>
+    <cs:spPr>
+      <a:ln w="28575" cap="rnd">
+        <a:solidFill>
+          <a:schemeClr val="phClr"/>
+        </a:solidFill>
+        <a:round/>
+      </a:ln>
+    </cs:spPr>
+  </cs:dataPointLine>
+  <cs:dataPointMarker>
+    <cs:lnRef idx="0">
+      <cs:styleClr val="auto"/>
+    </cs:lnRef>
+    <cs:fillRef idx="1">
+      <cs:styleClr val="auto"/>
+    </cs:fillRef>
+    <cs:effectRef idx="0"/>
+    <cs:fontRef idx="minor">
+      <a:schemeClr val="tx1"/>
+    </cs:fontRef>
+    <cs:spPr>
+      <a:ln w="9525">
+        <a:solidFill>
+          <a:schemeClr val="phClr"/>
+        </a:solidFill>
+      </a:ln>
+    </cs:spPr>
+  </cs:dataPointMarker>
+  <cs:dataPointMarkerLayout symbol="circle" size="5"/>
+  <cs:dataPointWireframe>
+    <cs:lnRef idx="0">
+      <cs:styleClr val="auto"/>
+    </cs:lnRef>
+    <cs:fillRef idx="1"/>
+    <cs:effectRef idx="0"/>
+    <cs:fontRef idx="minor">
+      <a:schemeClr val="tx1"/>
+    </cs:fontRef>
+    <cs:spPr>
+      <a:ln w="9525" cap="rnd">
+        <a:solidFill>
+          <a:schemeClr val="phClr"/>
+        </a:solidFill>
+        <a:round/>
+      </a:ln>
+    </cs:spPr>
+  </cs:dataPointWireframe>
+  <cs:dataTable>
+    <cs:lnRef idx="0"/>
+    <cs:fillRef idx="0"/>
+    <cs:effectRef idx="0"/>
+    <cs:fontRef idx="minor">
+      <a:schemeClr val="tx1">
+        <a:lumMod val="65000"/>
+        <a:lumOff val="35000"/>
+      </a:schemeClr>
+    </cs:fontRef>
+    <cs:spPr>
+      <a:noFill/>
+      <a:ln w="9525" cap="flat" cmpd="sng" algn="ctr">
+        <a:solidFill>
+          <a:schemeClr val="tx1">
+            <a:lumMod val="15000"/>
+            <a:lumOff val="85000"/>
+          </a:schemeClr>
+        </a:solidFill>
+        <a:round/>
+      </a:ln>
+    </cs:spPr>
+    <cs:defRPr sz="900" kern="1200"/>
+  </cs:dataTable>
+  <cs:downBar>
+    <cs:lnRef idx="0"/>
+    <cs:fillRef idx="0"/>
+    <cs:effectRef idx="0"/>
+    <cs:fontRef idx="minor">
+      <a:schemeClr val="dk1"/>
+    </cs:fontRef>
+    <cs:spPr>
+      <a:solidFill>
+        <a:schemeClr val="dk1">
+          <a:lumMod val="65000"/>
+          <a:lumOff val="35000"/>
+        </a:schemeClr>
+      </a:solidFill>
+      <a:ln w="9525">
+        <a:solidFill>
+          <a:schemeClr val="tx1">
+            <a:lumMod val="65000"/>
+            <a:lumOff val="35000"/>
+          </a:schemeClr>
+        </a:solidFill>
+      </a:ln>
+    </cs:spPr>
+  </cs:downBar>
+  <cs:dropLine>
+    <cs:lnRef idx="0"/>
+    <cs:fillRef idx="0"/>
+    <cs:effectRef idx="0"/>
+    <cs:fontRef idx="minor">
+      <a:schemeClr val="tx1"/>
+    </cs:fontRef>
+    <cs:spPr>
+      <a:ln w="9525" cap="flat" cmpd="sng" algn="ctr">
+        <a:solidFill>
+          <a:schemeClr val="tx1">
+            <a:lumMod val="35000"/>
+            <a:lumOff val="65000"/>
+          </a:schemeClr>
+        </a:solidFill>
+        <a:round/>
+      </a:ln>
+    </cs:spPr>
+  </cs:dropLine>
+  <cs:errorBar>
+    <cs:lnRef idx="0"/>
+    <cs:fillRef idx="0"/>
+    <cs:effectRef idx="0"/>
+    <cs:fontRef idx="minor">
+      <a:schemeClr val="tx1"/>
+    </cs:fontRef>
+    <cs:spPr>
+      <a:ln w="9525" cap="flat" cmpd="sng" algn="ctr">
+        <a:solidFill>
+          <a:schemeClr val="tx1">
+            <a:lumMod val="65000"/>
+            <a:lumOff val="35000"/>
+          </a:schemeClr>
+        </a:solidFill>
+        <a:round/>
+      </a:ln>
+    </cs:spPr>
+  </cs:errorBar>
+  <cs:floor>
+    <cs:lnRef idx="0"/>
+    <cs:fillRef idx="0"/>
+    <cs:effectRef idx="0"/>
+    <cs:fontRef idx="minor">
+      <a:schemeClr val="tx1"/>
+    </cs:fontRef>
+    <cs:spPr>
+      <a:noFill/>
+      <a:ln>
+        <a:noFill/>
+      </a:ln>
+    </cs:spPr>
+  </cs:floor>
+  <cs:gridlineMajor>
+    <cs:lnRef idx="0"/>
+    <cs:fillRef idx="0"/>
+    <cs:effectRef idx="0"/>
+    <cs:fontRef idx="minor">
+      <a:schemeClr val="tx1"/>
+    </cs:fontRef>
+    <cs:spPr>
+      <a:ln w="9525" cap="flat" cmpd="sng" algn="ctr">
+        <a:solidFill>
+          <a:schemeClr val="tx1">
+            <a:lumMod val="15000"/>
+            <a:lumOff val="85000"/>
+          </a:schemeClr>
+        </a:solidFill>
+        <a:round/>
+      </a:ln>
+    </cs:spPr>
+  </cs:gridlineMajor>
+  <cs:gridlineMinor>
+    <cs:lnRef idx="0"/>
+    <cs:fillRef idx="0"/>
+    <cs:effectRef idx="0"/>
+    <cs:fontRef idx="minor">
+      <a:schemeClr val="tx1"/>
+    </cs:fontRef>
+    <cs:spPr>
+      <a:ln w="9525" cap="flat" cmpd="sng" algn="ctr">
+        <a:solidFill>
+          <a:schemeClr val="tx1">
+            <a:lumMod val="5000"/>
+            <a:lumOff val="95000"/>
+          </a:schemeClr>
+        </a:solidFill>
+        <a:round/>
+      </a:ln>
+    </cs:spPr>
+  </cs:gridlineMinor>
+  <cs:hiLoLine>
+    <cs:lnRef idx="0"/>
+    <cs:fillRef idx="0"/>
+    <cs:effectRef idx="0"/>
+    <cs:fontRef idx="minor">
+      <a:schemeClr val="tx1"/>
+    </cs:fontRef>
+    <cs:spPr>
+      <a:ln w="9525" cap="flat" cmpd="sng" algn="ctr">
+        <a:solidFill>
+          <a:schemeClr val="tx1">
+            <a:lumMod val="75000"/>
+            <a:lumOff val="25000"/>
+          </a:schemeClr>
+        </a:solidFill>
+        <a:round/>
+      </a:ln>
+    </cs:spPr>
+  </cs:hiLoLine>
+  <cs:leaderLine>
+    <cs:lnRef idx="0"/>
+    <cs:fillRef idx="0"/>
+    <cs:effectRef idx="0"/>
+    <cs:fontRef idx="minor">
+      <a:schemeClr val="tx1"/>
+    </cs:fontRef>
+    <cs:spPr>
+      <a:ln w="9525" cap="flat" cmpd="sng" algn="ctr">
+        <a:solidFill>
+          <a:schemeClr val="tx1">
+            <a:lumMod val="35000"/>
+            <a:lumOff val="65000"/>
+          </a:schemeClr>
+        </a:solidFill>
+        <a:round/>
+      </a:ln>
+    </cs:spPr>
+  </cs:leaderLine>
+  <cs:legend>
+    <cs:lnRef idx="0"/>
+    <cs:fillRef idx="0"/>
+    <cs:effectRef idx="0"/>
+    <cs:fontRef idx="minor">
+      <a:schemeClr val="tx1">
+        <a:lumMod val="65000"/>
+        <a:lumOff val="35000"/>
+      </a:schemeClr>
+    </cs:fontRef>
+    <cs:defRPr sz="900" kern="1200"/>
+  </cs:legend>
+  <cs:plotArea mods="allowNoFillOverride allowNoLineOverride">
+    <cs:lnRef idx="0"/>
+    <cs:fillRef idx="0"/>
+    <cs:effectRef idx="0"/>
+    <cs:fontRef idx="minor">
+      <a:schemeClr val="tx1"/>
+    </cs:fontRef>
+  </cs:plotArea>
+  <cs:plotArea3D mods="allowNoFillOverride allowNoLineOverride">
+    <cs:lnRef idx="0"/>
+    <cs:fillRef idx="0"/>
+    <cs:effectRef idx="0"/>
+    <cs:fontRef idx="minor">
+      <a:schemeClr val="tx1"/>
+    </cs:fontRef>
+  </cs:plotArea3D>
+  <cs:seriesAxis>
+    <cs:lnRef idx="0"/>
+    <cs:fillRef idx="0"/>
+    <cs:effectRef idx="0"/>
+    <cs:fontRef idx="minor">
+      <a:schemeClr val="tx1">
+        <a:lumMod val="65000"/>
+        <a:lumOff val="35000"/>
+      </a:schemeClr>
+    </cs:fontRef>
+    <cs:defRPr sz="900" kern="1200"/>
+  </cs:seriesAxis>
+  <cs:seriesLine>
+    <cs:lnRef idx="0"/>
+    <cs:fillRef idx="0"/>
+    <cs:effectRef idx="0"/>
+    <cs:fontRef idx="minor">
+      <a:schemeClr val="tx1"/>
+    </cs:fontRef>
+    <cs:spPr>
+      <a:ln w="9525" cap="flat" cmpd="sng" algn="ctr">
+        <a:solidFill>
+          <a:schemeClr val="tx1">
+            <a:lumMod val="35000"/>
+            <a:lumOff val="65000"/>
+          </a:schemeClr>
+        </a:solidFill>
+        <a:round/>
+      </a:ln>
+    </cs:spPr>
+  </cs:seriesLine>
+  <cs:title>
+    <cs:lnRef idx="0"/>
+    <cs:fillRef idx="0"/>
+    <cs:effectRef idx="0"/>
+    <cs:fontRef idx="minor">
+      <a:schemeClr val="tx1">
+        <a:lumMod val="65000"/>
+        <a:lumOff val="35000"/>
+      </a:schemeClr>
+    </cs:fontRef>
+    <cs:defRPr sz="1400" b="0" kern="1200" spc="0" baseline="0"/>
+  </cs:title>
+  <cs:trendline>
+    <cs:lnRef idx="0">
+      <cs:styleClr val="auto"/>
+    </cs:lnRef>
+    <cs:fillRef idx="0"/>
+    <cs:effectRef idx="0"/>
+    <cs:fontRef idx="minor">
+      <a:schemeClr val="tx1"/>
+    </cs:fontRef>
+    <cs:spPr>
+      <a:ln w="19050" cap="rnd">
+        <a:solidFill>
+          <a:schemeClr val="phClr"/>
+        </a:solidFill>
+        <a:prstDash val="sysDot"/>
+      </a:ln>
+    </cs:spPr>
+  </cs:trendline>
+  <cs:trendlineLabel>
+    <cs:lnRef idx="0"/>
+    <cs:fillRef idx="0"/>
+    <cs:effectRef idx="0"/>
+    <cs:fontRef idx="minor">
+      <a:schemeClr val="tx1">
+        <a:lumMod val="65000"/>
+        <a:lumOff val="35000"/>
+      </a:schemeClr>
+    </cs:fontRef>
+    <cs:defRPr sz="900" kern="1200"/>
+  </cs:trendlineLabel>
+  <cs:upBar>
+    <cs:lnRef idx="0"/>
+    <cs:fillRef idx="0"/>
+    <cs:effectRef idx="0"/>
+    <cs:fontRef idx="minor">
+      <a:schemeClr val="dk1"/>
+    </cs:fontRef>
+    <cs:spPr>
+      <a:solidFill>
+        <a:schemeClr val="lt1"/>
+      </a:solidFill>
+      <a:ln w="9525">
+        <a:solidFill>
+          <a:schemeClr val="tx1">
+            <a:lumMod val="15000"/>
+            <a:lumOff val="85000"/>
+          </a:schemeClr>
+        </a:solidFill>
+      </a:ln>
+    </cs:spPr>
+  </cs:upBar>
+  <cs:valueAxis>
+    <cs:lnRef idx="0"/>
+    <cs:fillRef idx="0"/>
+    <cs:effectRef idx="0"/>
+    <cs:fontRef idx="minor">
+      <a:schemeClr val="tx1">
+        <a:lumMod val="65000"/>
+        <a:lumOff val="35000"/>
+      </a:schemeClr>
+    </cs:fontRef>
+    <cs:defRPr sz="900" kern="1200"/>
+  </cs:valueAxis>
+  <cs:wall>
+    <cs:lnRef idx="0"/>
+    <cs:fillRef idx="0"/>
+    <cs:effectRef idx="0"/>
+    <cs:fontRef idx="minor">
+      <a:schemeClr val="tx1"/>
+    </cs:fontRef>
+    <cs:spPr>
+      <a:noFill/>
+      <a:ln>
+        <a:noFill/>
+      </a:ln>
+    </cs:spPr>
+  </cs:wall>
+</cs:chartStyle>
+</file>
+
+<file path=word/charts/style4.xml><?xml version="1.0" encoding="utf-8"?>
+<cs:chartStyle xmlns:cs="http://schemas.microsoft.com/office/drawing/2012/chartStyle" xmlns:a="http://schemas.openxmlformats.org/drawingml/2006/main" id="332">
+  <cs:axisTitle>
+    <cs:lnRef idx="0"/>
+    <cs:fillRef idx="0"/>
+    <cs:effectRef idx="0"/>
+    <cs:fontRef idx="minor">
+      <a:schemeClr val="tx1">
+        <a:lumMod val="65000"/>
+        <a:lumOff val="35000"/>
+      </a:schemeClr>
+    </cs:fontRef>
+    <cs:defRPr sz="1000" kern="1200"/>
+  </cs:axisTitle>
+  <cs:categoryAxis>
+    <cs:lnRef idx="0"/>
+    <cs:fillRef idx="0"/>
+    <cs:effectRef idx="0"/>
+    <cs:fontRef idx="minor">
+      <a:schemeClr val="tx1">
+        <a:lumMod val="65000"/>
+        <a:lumOff val="35000"/>
+      </a:schemeClr>
+    </cs:fontRef>
+    <cs:spPr>
+      <a:ln w="9525" cap="flat" cmpd="sng" algn="ctr">
+        <a:solidFill>
+          <a:schemeClr val="tx1">
+            <a:lumMod val="15000"/>
+            <a:lumOff val="85000"/>
+          </a:schemeClr>
+        </a:solidFill>
+        <a:round/>
+      </a:ln>
+    </cs:spPr>
+    <cs:defRPr sz="900" kern="1200"/>
+  </cs:categoryAxis>
+  <cs:chartArea mods="allowNoFillOverride allowNoLineOverride">
+    <cs:lnRef idx="0"/>
+    <cs:fillRef idx="0"/>
+    <cs:effectRef idx="0"/>
+    <cs:fontRef idx="minor">
+      <a:schemeClr val="tx1"/>
+    </cs:fontRef>
+    <cs:spPr>
+      <a:solidFill>
+        <a:schemeClr val="bg1"/>
+      </a:solidFill>
+      <a:ln w="9525" cap="flat" cmpd="sng" algn="ctr">
+        <a:solidFill>
+          <a:schemeClr val="tx1">
+            <a:lumMod val="15000"/>
+            <a:lumOff val="85000"/>
+          </a:schemeClr>
+        </a:solidFill>
+        <a:round/>
+      </a:ln>
+    </cs:spPr>
+    <cs:defRPr sz="1000" kern="1200"/>
+  </cs:chartArea>
+  <cs:dataLabel>
+    <cs:lnRef idx="0"/>
+    <cs:fillRef idx="0"/>
+    <cs:effectRef idx="0"/>
+    <cs:fontRef idx="minor">
+      <a:schemeClr val="tx1">
+        <a:lumMod val="75000"/>
+        <a:lumOff val="25000"/>
+      </a:schemeClr>
+    </cs:fontRef>
+    <cs:defRPr sz="900" kern="1200"/>
+  </cs:dataLabel>
+  <cs:dataLabelCallout>
+    <cs:lnRef idx="0"/>
+    <cs:fillRef idx="0"/>
+    <cs:effectRef idx="0"/>
+    <cs:fontRef idx="minor">
+      <a:schemeClr val="dk1">
+        <a:lumMod val="65000"/>
+        <a:lumOff val="35000"/>
+      </a:schemeClr>
+    </cs:fontRef>
+    <cs:spPr>
+      <a:solidFill>
+        <a:schemeClr val="lt1"/>
+      </a:solidFill>
+      <a:ln>
+        <a:solidFill>
+          <a:schemeClr val="dk1">
+            <a:lumMod val="25000"/>
+            <a:lumOff val="75000"/>
+          </a:schemeClr>
+        </a:solidFill>
+      </a:ln>
+    </cs:spPr>
+    <cs:defRPr sz="900" kern="1200"/>
+    <cs:bodyPr rot="0" spcFirstLastPara="1" vertOverflow="clip" horzOverflow="clip" vert="horz" wrap="square" lIns="36576" tIns="18288" rIns="36576" bIns="18288" anchor="ctr" anchorCtr="1">
+      <a:spAutoFit/>
+    </cs:bodyPr>
+  </cs:dataLabelCallout>
+  <cs:dataPoint>
+    <cs:lnRef idx="0"/>
+    <cs:fillRef idx="1">
+      <cs:styleClr val="auto"/>
+    </cs:fillRef>
+    <cs:effectRef idx="0"/>
+    <cs:fontRef idx="minor">
+      <a:schemeClr val="tx1"/>
+    </cs:fontRef>
+  </cs:dataPoint>
+  <cs:dataPoint3D>
+    <cs:lnRef idx="0"/>
+    <cs:fillRef idx="1">
+      <cs:styleClr val="auto"/>
+    </cs:fillRef>
+    <cs:effectRef idx="0"/>
+    <cs:fontRef idx="minor">
+      <a:schemeClr val="tx1"/>
+    </cs:fontRef>
+  </cs:dataPoint3D>
+  <cs:dataPointLine>
+    <cs:lnRef idx="0">
+      <cs:styleClr val="auto"/>
+    </cs:lnRef>
+    <cs:fillRef idx="1"/>
+    <cs:effectRef idx="0"/>
+    <cs:fontRef idx="minor">
+      <a:schemeClr val="tx1"/>
+    </cs:fontRef>
+    <cs:spPr>
+      <a:ln w="28575" cap="rnd">
+        <a:solidFill>
+          <a:schemeClr val="phClr"/>
+        </a:solidFill>
+        <a:round/>
+      </a:ln>
+    </cs:spPr>
+  </cs:dataPointLine>
+  <cs:dataPointMarker>
+    <cs:lnRef idx="0">
+      <cs:styleClr val="auto"/>
+    </cs:lnRef>
+    <cs:fillRef idx="1">
+      <cs:styleClr val="auto"/>
+    </cs:fillRef>
+    <cs:effectRef idx="0"/>
+    <cs:fontRef idx="minor">
+      <a:schemeClr val="tx1"/>
+    </cs:fontRef>
+    <cs:spPr>
+      <a:ln w="9525">
+        <a:solidFill>
+          <a:schemeClr val="phClr"/>
+        </a:solidFill>
+      </a:ln>
+    </cs:spPr>
+  </cs:dataPointMarker>
+  <cs:dataPointMarkerLayout symbol="circle" size="5"/>
+  <cs:dataPointWireframe>
+    <cs:lnRef idx="0">
+      <cs:styleClr val="auto"/>
+    </cs:lnRef>
+    <cs:fillRef idx="1"/>
+    <cs:effectRef idx="0"/>
+    <cs:fontRef idx="minor">
+      <a:schemeClr val="tx1"/>
+    </cs:fontRef>
+    <cs:spPr>
+      <a:ln w="9525" cap="rnd">
+        <a:solidFill>
+          <a:schemeClr val="phClr"/>
+        </a:solidFill>
+        <a:round/>
+      </a:ln>
+    </cs:spPr>
+  </cs:dataPointWireframe>
+  <cs:dataTable>
+    <cs:lnRef idx="0"/>
+    <cs:fillRef idx="0"/>
+    <cs:effectRef idx="0"/>
+    <cs:fontRef idx="minor">
+      <a:schemeClr val="tx1">
+        <a:lumMod val="65000"/>
+        <a:lumOff val="35000"/>
+      </a:schemeClr>
+    </cs:fontRef>
+    <cs:spPr>
+      <a:noFill/>
+      <a:ln w="9525" cap="flat" cmpd="sng" algn="ctr">
+        <a:solidFill>
+          <a:schemeClr val="tx1">
+            <a:lumMod val="15000"/>
+            <a:lumOff val="85000"/>
+          </a:schemeClr>
+        </a:solidFill>
+        <a:round/>
+      </a:ln>
+    </cs:spPr>
+    <cs:defRPr sz="900" kern="1200"/>
+  </cs:dataTable>
+  <cs:downBar>
+    <cs:lnRef idx="0"/>
+    <cs:fillRef idx="0"/>
+    <cs:effectRef idx="0"/>
+    <cs:fontRef idx="minor">
+      <a:schemeClr val="dk1"/>
+    </cs:fontRef>
+    <cs:spPr>
+      <a:solidFill>
+        <a:schemeClr val="dk1">
+          <a:lumMod val="65000"/>
+          <a:lumOff val="35000"/>
+        </a:schemeClr>
+      </a:solidFill>
+      <a:ln w="9525">
+        <a:solidFill>
+          <a:schemeClr val="tx1">
+            <a:lumMod val="65000"/>
+            <a:lumOff val="35000"/>
+          </a:schemeClr>
+        </a:solidFill>
+      </a:ln>
+    </cs:spPr>
+  </cs:downBar>
+  <cs:dropLine>
+    <cs:lnRef idx="0"/>
+    <cs:fillRef idx="0"/>
+    <cs:effectRef idx="0"/>
+    <cs:fontRef idx="minor">
+      <a:schemeClr val="tx1"/>
+    </cs:fontRef>
+    <cs:spPr>
+      <a:ln w="9525" cap="flat" cmpd="sng" algn="ctr">
+        <a:solidFill>
+          <a:schemeClr val="tx1">
+            <a:lumMod val="35000"/>
+            <a:lumOff val="65000"/>
+          </a:schemeClr>
+        </a:solidFill>
+        <a:round/>
+      </a:ln>
+    </cs:spPr>
+  </cs:dropLine>
+  <cs:errorBar>
+    <cs:lnRef idx="0"/>
+    <cs:fillRef idx="0"/>
+    <cs:effectRef idx="0"/>
+    <cs:fontRef idx="minor">
+      <a:schemeClr val="tx1"/>
+    </cs:fontRef>
+    <cs:spPr>
+      <a:ln w="9525" cap="flat" cmpd="sng" algn="ctr">
+        <a:solidFill>
+          <a:schemeClr val="tx1">
+            <a:lumMod val="65000"/>
+            <a:lumOff val="35000"/>
+          </a:schemeClr>
+        </a:solidFill>
+        <a:round/>
+      </a:ln>
+    </cs:spPr>
+  </cs:errorBar>
+  <cs:floor>
+    <cs:lnRef idx="0"/>
+    <cs:fillRef idx="0"/>
+    <cs:effectRef idx="0"/>
+    <cs:fontRef idx="minor">
+      <a:schemeClr val="tx1"/>
+    </cs:fontRef>
+    <cs:spPr>
+      <a:noFill/>
+      <a:ln>
+        <a:noFill/>
+      </a:ln>
+    </cs:spPr>
+  </cs:floor>
+  <cs:gridlineMajor>
+    <cs:lnRef idx="0"/>
+    <cs:fillRef idx="0"/>
+    <cs:effectRef idx="0"/>
+    <cs:fontRef idx="minor">
+      <a:schemeClr val="tx1"/>
+    </cs:fontRef>
+    <cs:spPr>
+      <a:ln w="9525" cap="flat" cmpd="sng" algn="ctr">
+        <a:solidFill>
+          <a:schemeClr val="tx1">
+            <a:lumMod val="15000"/>
+            <a:lumOff val="85000"/>
+          </a:schemeClr>
+        </a:solidFill>
+        <a:round/>
+      </a:ln>
+    </cs:spPr>
+  </cs:gridlineMajor>
+  <cs:gridlineMinor>
+    <cs:lnRef idx="0"/>
+    <cs:fillRef idx="0"/>
+    <cs:effectRef idx="0"/>
+    <cs:fontRef idx="minor">
+      <a:schemeClr val="tx1"/>
+    </cs:fontRef>
+    <cs:spPr>
+      <a:ln w="9525" cap="flat" cmpd="sng" algn="ctr">
+        <a:solidFill>
+          <a:schemeClr val="tx1">
+            <a:lumMod val="5000"/>
+            <a:lumOff val="95000"/>
+          </a:schemeClr>
+        </a:solidFill>
+        <a:round/>
+      </a:ln>
+    </cs:spPr>
+  </cs:gridlineMinor>
+  <cs:hiLoLine>
+    <cs:lnRef idx="0"/>
+    <cs:fillRef idx="0"/>
+    <cs:effectRef idx="0"/>
+    <cs:fontRef idx="minor">
+      <a:schemeClr val="tx1"/>
+    </cs:fontRef>
+    <cs:spPr>
+      <a:ln w="9525" cap="flat" cmpd="sng" algn="ctr">
+        <a:solidFill>
+          <a:schemeClr val="tx1">
+            <a:lumMod val="75000"/>
+            <a:lumOff val="25000"/>
+          </a:schemeClr>
+        </a:solidFill>
+        <a:round/>
+      </a:ln>
+    </cs:spPr>
+  </cs:hiLoLine>
+  <cs:leaderLine>
+    <cs:lnRef idx="0"/>
+    <cs:fillRef idx="0"/>
+    <cs:effectRef idx="0"/>
+    <cs:fontRef idx="minor">
+      <a:schemeClr val="tx1"/>
+    </cs:fontRef>
+    <cs:spPr>
+      <a:ln w="9525" cap="flat" cmpd="sng" algn="ctr">
+        <a:solidFill>
+          <a:schemeClr val="tx1">
+            <a:lumMod val="35000"/>
+            <a:lumOff val="65000"/>
+          </a:schemeClr>
+        </a:solidFill>
+        <a:round/>
+      </a:ln>
+    </cs:spPr>
+  </cs:leaderLine>
+  <cs:legend>
+    <cs:lnRef idx="0"/>
+    <cs:fillRef idx="0"/>
+    <cs:effectRef idx="0"/>
+    <cs:fontRef idx="minor">
+      <a:schemeClr val="tx1">
+        <a:lumMod val="65000"/>
+        <a:lumOff val="35000"/>
+      </a:schemeClr>
+    </cs:fontRef>
+    <cs:defRPr sz="900" kern="1200"/>
+  </cs:legend>
+  <cs:plotArea mods="allowNoFillOverride allowNoLineOverride">
+    <cs:lnRef idx="0"/>
+    <cs:fillRef idx="0"/>
+    <cs:effectRef idx="0"/>
+    <cs:fontRef idx="minor">
+      <a:schemeClr val="tx1"/>
+    </cs:fontRef>
+  </cs:plotArea>
+  <cs:plotArea3D mods="allowNoFillOverride allowNoLineOverride">
+    <cs:lnRef idx="0"/>
+    <cs:fillRef idx="0"/>
+    <cs:effectRef idx="0"/>
+    <cs:fontRef idx="minor">
+      <a:schemeClr val="tx1"/>
+    </cs:fontRef>
+  </cs:plotArea3D>
+  <cs:seriesAxis>
+    <cs:lnRef idx="0"/>
+    <cs:fillRef idx="0"/>
+    <cs:effectRef idx="0"/>
+    <cs:fontRef idx="minor">
+      <a:schemeClr val="tx1">
+        <a:lumMod val="65000"/>
+        <a:lumOff val="35000"/>
+      </a:schemeClr>
+    </cs:fontRef>
+    <cs:defRPr sz="900" kern="1200"/>
+  </cs:seriesAxis>
+  <cs:seriesLine>
+    <cs:lnRef idx="0"/>
+    <cs:fillRef idx="0"/>
+    <cs:effectRef idx="0"/>
+    <cs:fontRef idx="minor">
+      <a:schemeClr val="tx1"/>
+    </cs:fontRef>
+    <cs:spPr>
+      <a:ln w="9525" cap="flat" cmpd="sng" algn="ctr">
+        <a:solidFill>
+          <a:schemeClr val="tx1">
+            <a:lumMod val="35000"/>
+            <a:lumOff val="65000"/>
+          </a:schemeClr>
+        </a:solidFill>
+        <a:round/>
+      </a:ln>
+    </cs:spPr>
+  </cs:seriesLine>
+  <cs:title>
+    <cs:lnRef idx="0"/>
+    <cs:fillRef idx="0"/>
+    <cs:effectRef idx="0"/>
+    <cs:fontRef idx="minor">
+      <a:schemeClr val="tx1">
+        <a:lumMod val="65000"/>
+        <a:lumOff val="35000"/>
+      </a:schemeClr>
+    </cs:fontRef>
+    <cs:defRPr sz="1400" b="0" kern="1200" spc="0" baseline="0"/>
+  </cs:title>
+  <cs:trendline>
+    <cs:lnRef idx="0">
+      <cs:styleClr val="auto"/>
+    </cs:lnRef>
+    <cs:fillRef idx="0"/>
+    <cs:effectRef idx="0"/>
+    <cs:fontRef idx="minor">
+      <a:schemeClr val="tx1"/>
+    </cs:fontRef>
+    <cs:spPr>
+      <a:ln w="19050" cap="rnd">
+        <a:solidFill>
+          <a:schemeClr val="phClr"/>
+        </a:solidFill>
+        <a:prstDash val="sysDot"/>
+      </a:ln>
+    </cs:spPr>
+  </cs:trendline>
+  <cs:trendlineLabel>
+    <cs:lnRef idx="0"/>
+    <cs:fillRef idx="0"/>
+    <cs:effectRef idx="0"/>
+    <cs:fontRef idx="minor">
+      <a:schemeClr val="tx1">
+        <a:lumMod val="65000"/>
+        <a:lumOff val="35000"/>
+      </a:schemeClr>
+    </cs:fontRef>
+    <cs:defRPr sz="900" kern="1200"/>
+  </cs:trendlineLabel>
+  <cs:upBar>
+    <cs:lnRef idx="0"/>
+    <cs:fillRef idx="0"/>
+    <cs:effectRef idx="0"/>
+    <cs:fontRef idx="minor">
+      <a:schemeClr val="dk1"/>
+    </cs:fontRef>
+    <cs:spPr>
+      <a:solidFill>
+        <a:schemeClr val="lt1"/>
+      </a:solidFill>
+      <a:ln w="9525">
+        <a:solidFill>
+          <a:schemeClr val="tx1">
+            <a:lumMod val="15000"/>
+            <a:lumOff val="85000"/>
+          </a:schemeClr>
+        </a:solidFill>
+      </a:ln>
+    </cs:spPr>
+  </cs:upBar>
+  <cs:valueAxis>
+    <cs:lnRef idx="0"/>
+    <cs:fillRef idx="0"/>
+    <cs:effectRef idx="0"/>
+    <cs:fontRef idx="minor">
+      <a:schemeClr val="tx1">
+        <a:lumMod val="65000"/>
+        <a:lumOff val="35000"/>
+      </a:schemeClr>
+    </cs:fontRef>
+    <cs:defRPr sz="900" kern="1200"/>
+  </cs:valueAxis>
+  <cs:wall>
+    <cs:lnRef idx="0"/>
+    <cs:fillRef idx="0"/>
+    <cs:effectRef idx="0"/>
+    <cs:fontRef idx="minor">
+      <a:schemeClr val="tx1"/>
+    </cs:fontRef>
+    <cs:spPr>
+      <a:noFill/>
+      <a:ln>
+        <a:noFill/>
+      </a:ln>
+    </cs:spPr>
+  </cs:wall>
+</cs:chartStyle>
+</file>
+
+<file path=word/charts/style5.xml><?xml version="1.0" encoding="utf-8"?>
+<cs:chartStyle xmlns:cs="http://schemas.microsoft.com/office/drawing/2012/chartStyle" xmlns:a="http://schemas.openxmlformats.org/drawingml/2006/main" id="332">
+  <cs:axisTitle>
+    <cs:lnRef idx="0"/>
+    <cs:fillRef idx="0"/>
+    <cs:effectRef idx="0"/>
+    <cs:fontRef idx="minor">
+      <a:schemeClr val="tx1">
+        <a:lumMod val="65000"/>
+        <a:lumOff val="35000"/>
+      </a:schemeClr>
+    </cs:fontRef>
+    <cs:defRPr sz="1000" kern="1200"/>
+  </cs:axisTitle>
+  <cs:categoryAxis>
+    <cs:lnRef idx="0"/>
+    <cs:fillRef idx="0"/>
+    <cs:effectRef idx="0"/>
+    <cs:fontRef idx="minor">
+      <a:schemeClr val="tx1">
+        <a:lumMod val="65000"/>
+        <a:lumOff val="35000"/>
+      </a:schemeClr>
+    </cs:fontRef>
+    <cs:spPr>
+      <a:ln w="9525" cap="flat" cmpd="sng" algn="ctr">
+        <a:solidFill>
+          <a:schemeClr val="tx1">
+            <a:lumMod val="15000"/>
+            <a:lumOff val="85000"/>
+          </a:schemeClr>
+        </a:solidFill>
+        <a:round/>
+      </a:ln>
+    </cs:spPr>
+    <cs:defRPr sz="900" kern="1200"/>
+  </cs:categoryAxis>
+  <cs:chartArea mods="allowNoFillOverride allowNoLineOverride">
+    <cs:lnRef idx="0"/>
+    <cs:fillRef idx="0"/>
+    <cs:effectRef idx="0"/>
+    <cs:fontRef idx="minor">
+      <a:schemeClr val="tx1"/>
+    </cs:fontRef>
+    <cs:spPr>
+      <a:solidFill>
+        <a:schemeClr val="bg1"/>
+      </a:solidFill>
+      <a:ln w="9525" cap="flat" cmpd="sng" algn="ctr">
+        <a:solidFill>
+          <a:schemeClr val="tx1">
+            <a:lumMod val="15000"/>
+            <a:lumOff val="85000"/>
+          </a:schemeClr>
+        </a:solidFill>
+        <a:round/>
+      </a:ln>
+    </cs:spPr>
+    <cs:defRPr sz="1000" kern="1200"/>
+  </cs:chartArea>
+  <cs:dataLabel>
+    <cs:lnRef idx="0"/>
+    <cs:fillRef idx="0"/>
+    <cs:effectRef idx="0"/>
+    <cs:fontRef idx="minor">
+      <a:schemeClr val="tx1">
+        <a:lumMod val="75000"/>
+        <a:lumOff val="25000"/>
+      </a:schemeClr>
+    </cs:fontRef>
+    <cs:defRPr sz="900" kern="1200"/>
+  </cs:dataLabel>
+  <cs:dataLabelCallout>
+    <cs:lnRef idx="0"/>
+    <cs:fillRef idx="0"/>
+    <cs:effectRef idx="0"/>
+    <cs:fontRef idx="minor">
+      <a:schemeClr val="dk1">
+        <a:lumMod val="65000"/>
+        <a:lumOff val="35000"/>
+      </a:schemeClr>
+    </cs:fontRef>
+    <cs:spPr>
+      <a:solidFill>
+        <a:schemeClr val="lt1"/>
+      </a:solidFill>
+      <a:ln>
+        <a:solidFill>
+          <a:schemeClr val="dk1">
+            <a:lumMod val="25000"/>
+            <a:lumOff val="75000"/>
+          </a:schemeClr>
+        </a:solidFill>
+      </a:ln>
+    </cs:spPr>
+    <cs:defRPr sz="900" kern="1200"/>
+    <cs:bodyPr rot="0" spcFirstLastPara="1" vertOverflow="clip" horzOverflow="clip" vert="horz" wrap="square" lIns="36576" tIns="18288" rIns="36576" bIns="18288" anchor="ctr" anchorCtr="1">
+      <a:spAutoFit/>
+    </cs:bodyPr>
+  </cs:dataLabelCallout>
+  <cs:dataPoint>
+    <cs:lnRef idx="0"/>
+    <cs:fillRef idx="1">
+      <cs:styleClr val="auto"/>
+    </cs:fillRef>
+    <cs:effectRef idx="0"/>
+    <cs:fontRef idx="minor">
+      <a:schemeClr val="tx1"/>
+    </cs:fontRef>
+  </cs:dataPoint>
+  <cs:dataPoint3D>
+    <cs:lnRef idx="0"/>
+    <cs:fillRef idx="1">
+      <cs:styleClr val="auto"/>
+    </cs:fillRef>
+    <cs:effectRef idx="0"/>
+    <cs:fontRef idx="minor">
+      <a:schemeClr val="tx1"/>
+    </cs:fontRef>
+  </cs:dataPoint3D>
+  <cs:dataPointLine>
+    <cs:lnRef idx="0">
+      <cs:styleClr val="auto"/>
+    </cs:lnRef>
+    <cs:fillRef idx="1"/>
+    <cs:effectRef idx="0"/>
+    <cs:fontRef idx="minor">
+      <a:schemeClr val="tx1"/>
+    </cs:fontRef>
+    <cs:spPr>
+      <a:ln w="28575" cap="rnd">
+        <a:solidFill>
+          <a:schemeClr val="phClr"/>
+        </a:solidFill>
+        <a:round/>
+      </a:ln>
+    </cs:spPr>
+  </cs:dataPointLine>
+  <cs:dataPointMarker>
+    <cs:lnRef idx="0">
+      <cs:styleClr val="auto"/>
+    </cs:lnRef>
+    <cs:fillRef idx="1">
+      <cs:styleClr val="auto"/>
+    </cs:fillRef>
+    <cs:effectRef idx="0"/>
+    <cs:fontRef idx="minor">
+      <a:schemeClr val="tx1"/>
+    </cs:fontRef>
+    <cs:spPr>
+      <a:ln w="9525">
+        <a:solidFill>
+          <a:schemeClr val="phClr"/>
+        </a:solidFill>
+      </a:ln>
+    </cs:spPr>
+  </cs:dataPointMarker>
+  <cs:dataPointMarkerLayout symbol="circle" size="5"/>
+  <cs:dataPointWireframe>
+    <cs:lnRef idx="0">
+      <cs:styleClr val="auto"/>
+    </cs:lnRef>
+    <cs:fillRef idx="1"/>
+    <cs:effectRef idx="0"/>
+    <cs:fontRef idx="minor">
+      <a:schemeClr val="tx1"/>
+    </cs:fontRef>
+    <cs:spPr>
+      <a:ln w="9525" cap="rnd">
+        <a:solidFill>
+          <a:schemeClr val="phClr"/>
+        </a:solidFill>
+        <a:round/>
+      </a:ln>
+    </cs:spPr>
+  </cs:dataPointWireframe>
+  <cs:dataTable>
+    <cs:lnRef idx="0"/>
+    <cs:fillRef idx="0"/>
+    <cs:effectRef idx="0"/>
+    <cs:fontRef idx="minor">
+      <a:schemeClr val="tx1">
+        <a:lumMod val="65000"/>
+        <a:lumOff val="35000"/>
+      </a:schemeClr>
+    </cs:fontRef>
+    <cs:spPr>
+      <a:noFill/>
+      <a:ln w="9525" cap="flat" cmpd="sng" algn="ctr">
+        <a:solidFill>
+          <a:schemeClr val="tx1">
+            <a:lumMod val="15000"/>
+            <a:lumOff val="85000"/>
+          </a:schemeClr>
+        </a:solidFill>
+        <a:round/>
+      </a:ln>
+    </cs:spPr>
+    <cs:defRPr sz="900" kern="1200"/>
+  </cs:dataTable>
+  <cs:downBar>
+    <cs:lnRef idx="0"/>
+    <cs:fillRef idx="0"/>
+    <cs:effectRef idx="0"/>
+    <cs:fontRef idx="minor">
+      <a:schemeClr val="dk1"/>
+    </cs:fontRef>
+    <cs:spPr>
+      <a:solidFill>
+        <a:schemeClr val="dk1">
+          <a:lumMod val="65000"/>
+          <a:lumOff val="35000"/>
+        </a:schemeClr>
+      </a:solidFill>
+      <a:ln w="9525">
+        <a:solidFill>
+          <a:schemeClr val="tx1">
+            <a:lumMod val="65000"/>
+            <a:lumOff val="35000"/>
+          </a:schemeClr>
+        </a:solidFill>
+      </a:ln>
+    </cs:spPr>
+  </cs:downBar>
+  <cs:dropLine>
+    <cs:lnRef idx="0"/>
+    <cs:fillRef idx="0"/>
+    <cs:effectRef idx="0"/>
+    <cs:fontRef idx="minor">
+      <a:schemeClr val="tx1"/>
+    </cs:fontRef>
+    <cs:spPr>
+      <a:ln w="9525" cap="flat" cmpd="sng" algn="ctr">
+        <a:solidFill>
+          <a:schemeClr val="tx1">
+            <a:lumMod val="35000"/>
+            <a:lumOff val="65000"/>
+          </a:schemeClr>
+        </a:solidFill>
+        <a:round/>
+      </a:ln>
+    </cs:spPr>
+  </cs:dropLine>
+  <cs:errorBar>
+    <cs:lnRef idx="0"/>
+    <cs:fillRef idx="0"/>
+    <cs:effectRef idx="0"/>
+    <cs:fontRef idx="minor">
+      <a:schemeClr val="tx1"/>
+    </cs:fontRef>
+    <cs:spPr>
+      <a:ln w="9525" cap="flat" cmpd="sng" algn="ctr">
+        <a:solidFill>
+          <a:schemeClr val="tx1">
+            <a:lumMod val="65000"/>
+            <a:lumOff val="35000"/>
+          </a:schemeClr>
+        </a:solidFill>
+        <a:round/>
+      </a:ln>
+    </cs:spPr>
+  </cs:errorBar>
+  <cs:floor>
+    <cs:lnRef idx="0"/>
+    <cs:fillRef idx="0"/>
+    <cs:effectRef idx="0"/>
+    <cs:fontRef idx="minor">
+      <a:schemeClr val="tx1"/>
+    </cs:fontRef>
+    <cs:spPr>
+      <a:noFill/>
+      <a:ln>
+        <a:noFill/>
+      </a:ln>
+    </cs:spPr>
+  </cs:floor>
+  <cs:gridlineMajor>
+    <cs:lnRef idx="0"/>
+    <cs:fillRef idx="0"/>
+    <cs:effectRef idx="0"/>
+    <cs:fontRef idx="minor">
+      <a:schemeClr val="tx1"/>
+    </cs:fontRef>
+    <cs:spPr>
+      <a:ln w="9525" cap="flat" cmpd="sng" algn="ctr">
+        <a:solidFill>
+          <a:schemeClr val="tx1">
+            <a:lumMod val="15000"/>
+            <a:lumOff val="85000"/>
+          </a:schemeClr>
+        </a:solidFill>
+        <a:round/>
+      </a:ln>
+    </cs:spPr>
+  </cs:gridlineMajor>
+  <cs:gridlineMinor>
+    <cs:lnRef idx="0"/>
+    <cs:fillRef idx="0"/>
+    <cs:effectRef idx="0"/>
+    <cs:fontRef idx="minor">
+      <a:schemeClr val="tx1"/>
+    </cs:fontRef>
+    <cs:spPr>
+      <a:ln w="9525" cap="flat" cmpd="sng" algn="ctr">
+        <a:solidFill>
+          <a:schemeClr val="tx1">
+            <a:lumMod val="5000"/>
+            <a:lumOff val="95000"/>
+          </a:schemeClr>
+        </a:solidFill>
+        <a:round/>
+      </a:ln>
+    </cs:spPr>
+  </cs:gridlineMinor>
+  <cs:hiLoLine>
+    <cs:lnRef idx="0"/>
+    <cs:fillRef idx="0"/>
+    <cs:effectRef idx="0"/>
+    <cs:fontRef idx="minor">
+      <a:schemeClr val="tx1"/>
+    </cs:fontRef>
+    <cs:spPr>
+      <a:ln w="9525" cap="flat" cmpd="sng" algn="ctr">
+        <a:solidFill>
+          <a:schemeClr val="tx1">
+            <a:lumMod val="75000"/>
+            <a:lumOff val="25000"/>
+          </a:schemeClr>
+        </a:solidFill>
+        <a:round/>
+      </a:ln>
+    </cs:spPr>
+  </cs:hiLoLine>
+  <cs:leaderLine>
+    <cs:lnRef idx="0"/>
+    <cs:fillRef idx="0"/>
+    <cs:effectRef idx="0"/>
+    <cs:fontRef idx="minor">
+      <a:schemeClr val="tx1"/>
+    </cs:fontRef>
+    <cs:spPr>
+      <a:ln w="9525" cap="flat" cmpd="sng" algn="ctr">
+        <a:solidFill>
+          <a:schemeClr val="tx1">
+            <a:lumMod val="35000"/>
+            <a:lumOff val="65000"/>
+          </a:schemeClr>
+        </a:solidFill>
+        <a:round/>
+      </a:ln>
+    </cs:spPr>
+  </cs:leaderLine>
+  <cs:legend>
+    <cs:lnRef idx="0"/>
+    <cs:fillRef idx="0"/>
+    <cs:effectRef idx="0"/>
+    <cs:fontRef idx="minor">
+      <a:schemeClr val="tx1">
+        <a:lumMod val="65000"/>
+        <a:lumOff val="35000"/>
+      </a:schemeClr>
+    </cs:fontRef>
+    <cs:defRPr sz="900" kern="1200"/>
+  </cs:legend>
+  <cs:plotArea mods="allowNoFillOverride allowNoLineOverride">
+    <cs:lnRef idx="0"/>
+    <cs:fillRef idx="0"/>
+    <cs:effectRef idx="0"/>
+    <cs:fontRef idx="minor">
+      <a:schemeClr val="tx1"/>
+    </cs:fontRef>
+  </cs:plotArea>
+  <cs:plotArea3D mods="allowNoFillOverride allowNoLineOverride">
+    <cs:lnRef idx="0"/>
+    <cs:fillRef idx="0"/>
+    <cs:effectRef idx="0"/>
+    <cs:fontRef idx="minor">
+      <a:schemeClr val="tx1"/>
+    </cs:fontRef>
+  </cs:plotArea3D>
+  <cs:seriesAxis>
+    <cs:lnRef idx="0"/>
+    <cs:fillRef idx="0"/>
+    <cs:effectRef idx="0"/>
+    <cs:fontRef idx="minor">
+      <a:schemeClr val="tx1">
+        <a:lumMod val="65000"/>
+        <a:lumOff val="35000"/>
+      </a:schemeClr>
+    </cs:fontRef>
+    <cs:defRPr sz="900" kern="1200"/>
+  </cs:seriesAxis>
+  <cs:seriesLine>
+    <cs:lnRef idx="0"/>
+    <cs:fillRef idx="0"/>
+    <cs:effectRef idx="0"/>
+    <cs:fontRef idx="minor">
+      <a:schemeClr val="tx1"/>
+    </cs:fontRef>
+    <cs:spPr>
+      <a:ln w="9525" cap="flat" cmpd="sng" algn="ctr">
+        <a:solidFill>
+          <a:schemeClr val="tx1">
+            <a:lumMod val="35000"/>
+            <a:lumOff val="65000"/>
+          </a:schemeClr>
+        </a:solidFill>
+        <a:round/>
+      </a:ln>
+    </cs:spPr>
+  </cs:seriesLine>
+  <cs:title>
+    <cs:lnRef idx="0"/>
+    <cs:fillRef idx="0"/>
+    <cs:effectRef idx="0"/>
+    <cs:fontRef idx="minor">
+      <a:schemeClr val="tx1">
+        <a:lumMod val="65000"/>
+        <a:lumOff val="35000"/>
+      </a:schemeClr>
+    </cs:fontRef>
+    <cs:defRPr sz="1400" b="0" kern="1200" spc="0" baseline="0"/>
+  </cs:title>
+  <cs:trendline>
+    <cs:lnRef idx="0">
+      <cs:styleClr val="auto"/>
+    </cs:lnRef>
+    <cs:fillRef idx="0"/>
+    <cs:effectRef idx="0"/>
+    <cs:fontRef idx="minor">
+      <a:schemeClr val="tx1"/>
+    </cs:fontRef>
+    <cs:spPr>
+      <a:ln w="19050" cap="rnd">
+        <a:solidFill>
+          <a:schemeClr val="phClr"/>
+        </a:solidFill>
+        <a:prstDash val="sysDot"/>
+      </a:ln>
+    </cs:spPr>
+  </cs:trendline>
+  <cs:trendlineLabel>
+    <cs:lnRef idx="0"/>
+    <cs:fillRef idx="0"/>
+    <cs:effectRef idx="0"/>
+    <cs:fontRef idx="minor">
+      <a:schemeClr val="tx1">
+        <a:lumMod val="65000"/>
+        <a:lumOff val="35000"/>
+      </a:schemeClr>
+    </cs:fontRef>
+    <cs:defRPr sz="900" kern="1200"/>
+  </cs:trendlineLabel>
+  <cs:upBar>
+    <cs:lnRef idx="0"/>
+    <cs:fillRef idx="0"/>
+    <cs:effectRef idx="0"/>
+    <cs:fontRef idx="minor">
+      <a:schemeClr val="dk1"/>
+    </cs:fontRef>
+    <cs:spPr>
+      <a:solidFill>
+        <a:schemeClr val="lt1"/>
+      </a:solidFill>
+      <a:ln w="9525">
+        <a:solidFill>
+          <a:schemeClr val="tx1">
+            <a:lumMod val="15000"/>
+            <a:lumOff val="85000"/>
+          </a:schemeClr>
+        </a:solidFill>
+      </a:ln>
+    </cs:spPr>
+  </cs:upBar>
+  <cs:valueAxis>
+    <cs:lnRef idx="0"/>
+    <cs:fillRef idx="0"/>
+    <cs:effectRef idx="0"/>
+    <cs:fontRef idx="minor">
+      <a:schemeClr val="tx1">
+        <a:lumMod val="65000"/>
+        <a:lumOff val="35000"/>
+      </a:schemeClr>
+    </cs:fontRef>
+    <cs:defRPr sz="900" kern="1200"/>
+  </cs:valueAxis>
+  <cs:wall>
+    <cs:lnRef idx="0"/>
+    <cs:fillRef idx="0"/>
+    <cs:effectRef idx="0"/>
+    <cs:fontRef idx="minor">
+      <a:schemeClr val="tx1"/>
+    </cs:fontRef>
+    <cs:spPr>
+      <a:noFill/>
+      <a:ln>
+        <a:noFill/>
+      </a:ln>
+    </cs:spPr>
+  </cs:wall>
+</cs:chartStyle>
+</file>
+
+<file path=word/charts/style6.xml><?xml version="1.0" encoding="utf-8"?>
+<cs:chartStyle xmlns:cs="http://schemas.microsoft.com/office/drawing/2012/chartStyle" xmlns:a="http://schemas.openxmlformats.org/drawingml/2006/main" id="332">
+  <cs:axisTitle>
+    <cs:lnRef idx="0"/>
+    <cs:fillRef idx="0"/>
+    <cs:effectRef idx="0"/>
+    <cs:fontRef idx="minor">
+      <a:schemeClr val="tx1">
+        <a:lumMod val="65000"/>
+        <a:lumOff val="35000"/>
+      </a:schemeClr>
+    </cs:fontRef>
+    <cs:defRPr sz="1000" kern="1200"/>
+  </cs:axisTitle>
+  <cs:categoryAxis>
+    <cs:lnRef idx="0"/>
+    <cs:fillRef idx="0"/>
+    <cs:effectRef idx="0"/>
+    <cs:fontRef idx="minor">
+      <a:schemeClr val="tx1">
+        <a:lumMod val="65000"/>
+        <a:lumOff val="35000"/>
+      </a:schemeClr>
+    </cs:fontRef>
+    <cs:spPr>
+      <a:ln w="9525" cap="flat" cmpd="sng" algn="ctr">
+        <a:solidFill>
+          <a:schemeClr val="tx1">
+            <a:lumMod val="15000"/>
+            <a:lumOff val="85000"/>
+          </a:schemeClr>
+        </a:solidFill>
+        <a:round/>
+      </a:ln>
+    </cs:spPr>
+    <cs:defRPr sz="900" kern="1200"/>
+  </cs:categoryAxis>
+  <cs:chartArea mods="allowNoFillOverride allowNoLineOverride">
+    <cs:lnRef idx="0"/>
+    <cs:fillRef idx="0"/>
+    <cs:effectRef idx="0"/>
+    <cs:fontRef idx="minor">
+      <a:schemeClr val="tx1"/>
+    </cs:fontRef>
+    <cs:spPr>
+      <a:solidFill>
+        <a:schemeClr val="bg1"/>
+      </a:solidFill>
+      <a:ln w="9525" cap="flat" cmpd="sng" algn="ctr">
+        <a:solidFill>
+          <a:schemeClr val="tx1">
+            <a:lumMod val="15000"/>
+            <a:lumOff val="85000"/>
+          </a:schemeClr>
+        </a:solidFill>
+        <a:round/>
+      </a:ln>
+    </cs:spPr>
+    <cs:defRPr sz="1000" kern="1200"/>
+  </cs:chartArea>
+  <cs:dataLabel>
+    <cs:lnRef idx="0"/>
+    <cs:fillRef idx="0"/>
+    <cs:effectRef idx="0"/>
+    <cs:fontRef idx="minor">
+      <a:schemeClr val="tx1">
+        <a:lumMod val="75000"/>
+        <a:lumOff val="25000"/>
+      </a:schemeClr>
+    </cs:fontRef>
+    <cs:defRPr sz="900" kern="1200"/>
+  </cs:dataLabel>
+  <cs:dataLabelCallout>
+    <cs:lnRef idx="0"/>
+    <cs:fillRef idx="0"/>
+    <cs:effectRef idx="0"/>
+    <cs:fontRef idx="minor">
+      <a:schemeClr val="dk1">
+        <a:lumMod val="65000"/>
+        <a:lumOff val="35000"/>
+      </a:schemeClr>
+    </cs:fontRef>
+    <cs:spPr>
+      <a:solidFill>
+        <a:schemeClr val="lt1"/>
+      </a:solidFill>
+      <a:ln>
+        <a:solidFill>
+          <a:schemeClr val="dk1">
+            <a:lumMod val="25000"/>
+            <a:lumOff val="75000"/>
+          </a:schemeClr>
+        </a:solidFill>
+      </a:ln>
+    </cs:spPr>
+    <cs:defRPr sz="900" kern="1200"/>
+    <cs:bodyPr rot="0" spcFirstLastPara="1" vertOverflow="clip" horzOverflow="clip" vert="horz" wrap="square" lIns="36576" tIns="18288" rIns="36576" bIns="18288" anchor="ctr" anchorCtr="1">
+      <a:spAutoFit/>
+    </cs:bodyPr>
+  </cs:dataLabelCallout>
+  <cs:dataPoint>
+    <cs:lnRef idx="0"/>
+    <cs:fillRef idx="1">
+      <cs:styleClr val="auto"/>
+    </cs:fillRef>
+    <cs:effectRef idx="0"/>
+    <cs:fontRef idx="minor">
+      <a:schemeClr val="tx1"/>
+    </cs:fontRef>
+  </cs:dataPoint>
+  <cs:dataPoint3D>
+    <cs:lnRef idx="0"/>
+    <cs:fillRef idx="1">
+      <cs:styleClr val="auto"/>
+    </cs:fillRef>
+    <cs:effectRef idx="0"/>
+    <cs:fontRef idx="minor">
+      <a:schemeClr val="tx1"/>
+    </cs:fontRef>
+  </cs:dataPoint3D>
+  <cs:dataPointLine>
+    <cs:lnRef idx="0">
+      <cs:styleClr val="auto"/>
+    </cs:lnRef>
+    <cs:fillRef idx="1"/>
+    <cs:effectRef idx="0"/>
+    <cs:fontRef idx="minor">
+      <a:schemeClr val="tx1"/>
+    </cs:fontRef>
+    <cs:spPr>
+      <a:ln w="28575" cap="rnd">
+        <a:solidFill>
+          <a:schemeClr val="phClr"/>
+        </a:solidFill>
+        <a:round/>
+      </a:ln>
+    </cs:spPr>
+  </cs:dataPointLine>
+  <cs:dataPointMarker>
+    <cs:lnRef idx="0">
+      <cs:styleClr val="auto"/>
+    </cs:lnRef>
+    <cs:fillRef idx="1">
+      <cs:styleClr val="auto"/>
+    </cs:fillRef>
+    <cs:effectRef idx="0"/>
+    <cs:fontRef idx="minor">
+      <a:schemeClr val="tx1"/>
+    </cs:fontRef>
+    <cs:spPr>
+      <a:ln w="9525">
+        <a:solidFill>
+          <a:schemeClr val="phClr"/>
+        </a:solidFill>
+      </a:ln>
+    </cs:spPr>
+  </cs:dataPointMarker>
+  <cs:dataPointMarkerLayout symbol="circle" size="5"/>
+  <cs:dataPointWireframe>
+    <cs:lnRef idx="0">
+      <cs:styleClr val="auto"/>
+    </cs:lnRef>
+    <cs:fillRef idx="1"/>
+    <cs:effectRef idx="0"/>
+    <cs:fontRef idx="minor">
+      <a:schemeClr val="tx1"/>
+    </cs:fontRef>
+    <cs:spPr>
+      <a:ln w="9525" cap="rnd">
+        <a:solidFill>
+          <a:schemeClr val="phClr"/>
+        </a:solidFill>
+        <a:round/>
+      </a:ln>
+    </cs:spPr>
+  </cs:dataPointWireframe>
+  <cs:dataTable>
+    <cs:lnRef idx="0"/>
+    <cs:fillRef idx="0"/>
+    <cs:effectRef idx="0"/>
+    <cs:fontRef idx="minor">
+      <a:schemeClr val="tx1">
+        <a:lumMod val="65000"/>
+        <a:lumOff val="35000"/>
+      </a:schemeClr>
+    </cs:fontRef>
+    <cs:spPr>
+      <a:noFill/>
+      <a:ln w="9525" cap="flat" cmpd="sng" algn="ctr">
+        <a:solidFill>
+          <a:schemeClr val="tx1">
+            <a:lumMod val="15000"/>
+            <a:lumOff val="85000"/>
+          </a:schemeClr>
+        </a:solidFill>
+        <a:round/>
+      </a:ln>
+    </cs:spPr>
+    <cs:defRPr sz="900" kern="1200"/>
+  </cs:dataTable>
+  <cs:downBar>
+    <cs:lnRef idx="0"/>
+    <cs:fillRef idx="0"/>
+    <cs:effectRef idx="0"/>
+    <cs:fontRef idx="minor">
+      <a:schemeClr val="dk1"/>
+    </cs:fontRef>
+    <cs:spPr>
+      <a:solidFill>
+        <a:schemeClr val="dk1">
+          <a:lumMod val="65000"/>
+          <a:lumOff val="35000"/>
+        </a:schemeClr>
+      </a:solidFill>
+      <a:ln w="9525">
+        <a:solidFill>
+          <a:schemeClr val="tx1">
+            <a:lumMod val="65000"/>
+            <a:lumOff val="35000"/>
+          </a:schemeClr>
+        </a:solidFill>
+      </a:ln>
+    </cs:spPr>
+  </cs:downBar>
+  <cs:dropLine>
+    <cs:lnRef idx="0"/>
+    <cs:fillRef idx="0"/>
+    <cs:effectRef idx="0"/>
+    <cs:fontRef idx="minor">
+      <a:schemeClr val="tx1"/>
+    </cs:fontRef>
+    <cs:spPr>
+      <a:ln w="9525" cap="flat" cmpd="sng" algn="ctr">
+        <a:solidFill>
+          <a:schemeClr val="tx1">
+            <a:lumMod val="35000"/>
+            <a:lumOff val="65000"/>
+          </a:schemeClr>
+        </a:solidFill>
+        <a:round/>
+      </a:ln>
+    </cs:spPr>
+  </cs:dropLine>
+  <cs:errorBar>
+    <cs:lnRef idx="0"/>
+    <cs:fillRef idx="0"/>
+    <cs:effectRef idx="0"/>
+    <cs:fontRef idx="minor">
+      <a:schemeClr val="tx1"/>
+    </cs:fontRef>
+    <cs:spPr>
+      <a:ln w="9525" cap="flat" cmpd="sng" algn="ctr">
+        <a:solidFill>
+          <a:schemeClr val="tx1">
+            <a:lumMod val="65000"/>
+            <a:lumOff val="35000"/>
+          </a:schemeClr>
+        </a:solidFill>
+        <a:round/>
+      </a:ln>
+    </cs:spPr>
+  </cs:errorBar>
+  <cs:floor>
+    <cs:lnRef idx="0"/>
+    <cs:fillRef idx="0"/>
+    <cs:effectRef idx="0"/>
+    <cs:fontRef idx="minor">
+      <a:schemeClr val="tx1"/>
+    </cs:fontRef>
+    <cs:spPr>
+      <a:noFill/>
+      <a:ln>
+        <a:noFill/>
+      </a:ln>
+    </cs:spPr>
+  </cs:floor>
+  <cs:gridlineMajor>
+    <cs:lnRef idx="0"/>
+    <cs:fillRef idx="0"/>
+    <cs:effectRef idx="0"/>
+    <cs:fontRef idx="minor">
+      <a:schemeClr val="tx1"/>
+    </cs:fontRef>
+    <cs:spPr>
+      <a:ln w="9525" cap="flat" cmpd="sng" algn="ctr">
+        <a:solidFill>
+          <a:schemeClr val="tx1">
+            <a:lumMod val="15000"/>
+            <a:lumOff val="85000"/>
+          </a:schemeClr>
+        </a:solidFill>
+        <a:round/>
+      </a:ln>
+    </cs:spPr>
+  </cs:gridlineMajor>
+  <cs:gridlineMinor>
+    <cs:lnRef idx="0"/>
+    <cs:fillRef idx="0"/>
+    <cs:effectRef idx="0"/>
+    <cs:fontRef idx="minor">
+      <a:schemeClr val="tx1"/>
+    </cs:fontRef>
+    <cs:spPr>
+      <a:ln w="9525" cap="flat" cmpd="sng" algn="ctr">
+        <a:solidFill>
+          <a:schemeClr val="tx1">
+            <a:lumMod val="5000"/>
+            <a:lumOff val="95000"/>
+          </a:schemeClr>
+        </a:solidFill>
+        <a:round/>
+      </a:ln>
+    </cs:spPr>
+  </cs:gridlineMinor>
+  <cs:hiLoLine>
+    <cs:lnRef idx="0"/>
+    <cs:fillRef idx="0"/>
+    <cs:effectRef idx="0"/>
+    <cs:fontRef idx="minor">
+      <a:schemeClr val="tx1"/>
+    </cs:fontRef>
+    <cs:spPr>
+      <a:ln w="9525" cap="flat" cmpd="sng" algn="ctr">
+        <a:solidFill>
+          <a:schemeClr val="tx1">
+            <a:lumMod val="75000"/>
+            <a:lumOff val="25000"/>
+          </a:schemeClr>
+        </a:solidFill>
+        <a:round/>
+      </a:ln>
+    </cs:spPr>
+  </cs:hiLoLine>
+  <cs:leaderLine>
+    <cs:lnRef idx="0"/>
+    <cs:fillRef idx="0"/>
+    <cs:effectRef idx="0"/>
+    <cs:fontRef idx="minor">
+      <a:schemeClr val="tx1"/>
+    </cs:fontRef>
+    <cs:spPr>
+      <a:ln w="9525" cap="flat" cmpd="sng" algn="ctr">
+        <a:solidFill>
+          <a:schemeClr val="tx1">
+            <a:lumMod val="35000"/>
+            <a:lumOff val="65000"/>
+          </a:schemeClr>
+        </a:solidFill>
+        <a:round/>
+      </a:ln>
+    </cs:spPr>
+  </cs:leaderLine>
+  <cs:legend>
+    <cs:lnRef idx="0"/>
+    <cs:fillRef idx="0"/>
+    <cs:effectRef idx="0"/>
+    <cs:fontRef idx="minor">
+      <a:schemeClr val="tx1">
+        <a:lumMod val="65000"/>
+        <a:lumOff val="35000"/>
+      </a:schemeClr>
+    </cs:fontRef>
+    <cs:defRPr sz="900" kern="1200"/>
+  </cs:legend>
+  <cs:plotArea mods="allowNoFillOverride allowNoLineOverride">
+    <cs:lnRef idx="0"/>
+    <cs:fillRef idx="0"/>
+    <cs:effectRef idx="0"/>
+    <cs:fontRef idx="minor">
+      <a:schemeClr val="tx1"/>
+    </cs:fontRef>
+  </cs:plotArea>
+  <cs:plotArea3D mods="allowNoFillOverride allowNoLineOverride">
+    <cs:lnRef idx="0"/>
+    <cs:fillRef idx="0"/>
+    <cs:effectRef idx="0"/>
+    <cs:fontRef idx="minor">
+      <a:schemeClr val="tx1"/>
+    </cs:fontRef>
+  </cs:plotArea3D>
+  <cs:seriesAxis>
+    <cs:lnRef idx="0"/>
+    <cs:fillRef idx="0"/>
+    <cs:effectRef idx="0"/>
+    <cs:fontRef idx="minor">
+      <a:schemeClr val="tx1">
+        <a:lumMod val="65000"/>
+        <a:lumOff val="35000"/>
+      </a:schemeClr>
+    </cs:fontRef>
+    <cs:defRPr sz="900" kern="1200"/>
+  </cs:seriesAxis>
+  <cs:seriesLine>
+    <cs:lnRef idx="0"/>
+    <cs:fillRef idx="0"/>
+    <cs:effectRef idx="0"/>
+    <cs:fontRef idx="minor">
+      <a:schemeClr val="tx1"/>
+    </cs:fontRef>
+    <cs:spPr>
+      <a:ln w="9525" cap="flat" cmpd="sng" algn="ctr">
+        <a:solidFill>
+          <a:schemeClr val="tx1">
+            <a:lumMod val="35000"/>
+            <a:lumOff val="65000"/>
+          </a:schemeClr>
+        </a:solidFill>
+        <a:round/>
+      </a:ln>
+    </cs:spPr>
+  </cs:seriesLine>
+  <cs:title>
+    <cs:lnRef idx="0"/>
+    <cs:fillRef idx="0"/>
+    <cs:effectRef idx="0"/>
+    <cs:fontRef idx="minor">
+      <a:schemeClr val="tx1">
+        <a:lumMod val="65000"/>
+        <a:lumOff val="35000"/>
+      </a:schemeClr>
+    </cs:fontRef>
+    <cs:defRPr sz="1400" b="0" kern="1200" spc="0" baseline="0"/>
+  </cs:title>
+  <cs:trendline>
+    <cs:lnRef idx="0">
+      <cs:styleClr val="auto"/>
+    </cs:lnRef>
+    <cs:fillRef idx="0"/>
+    <cs:effectRef idx="0"/>
+    <cs:fontRef idx="minor">
+      <a:schemeClr val="tx1"/>
+    </cs:fontRef>
+    <cs:spPr>
+      <a:ln w="19050" cap="rnd">
+        <a:solidFill>
+          <a:schemeClr val="phClr"/>
+        </a:solidFill>
+        <a:prstDash val="sysDot"/>
+      </a:ln>
+    </cs:spPr>
+  </cs:trendline>
+  <cs:trendlineLabel>
+    <cs:lnRef idx="0"/>
+    <cs:fillRef idx="0"/>
+    <cs:effectRef idx="0"/>
+    <cs:fontRef idx="minor">
+      <a:schemeClr val="tx1">
+        <a:lumMod val="65000"/>
+        <a:lumOff val="35000"/>
+      </a:schemeClr>
+    </cs:fontRef>
+    <cs:defRPr sz="900" kern="1200"/>
+  </cs:trendlineLabel>
+  <cs:upBar>
+    <cs:lnRef idx="0"/>
+    <cs:fillRef idx="0"/>
+    <cs:effectRef idx="0"/>
+    <cs:fontRef idx="minor">
+      <a:schemeClr val="dk1"/>
+    </cs:fontRef>
+    <cs:spPr>
+      <a:solidFill>
+        <a:schemeClr val="lt1"/>
+      </a:solidFill>
+      <a:ln w="9525">
+        <a:solidFill>
+          <a:schemeClr val="tx1">
+            <a:lumMod val="15000"/>
+            <a:lumOff val="85000"/>
+          </a:schemeClr>
+        </a:solidFill>
+      </a:ln>
+    </cs:spPr>
+  </cs:upBar>
+  <cs:valueAxis>
+    <cs:lnRef idx="0"/>
+    <cs:fillRef idx="0"/>
+    <cs:effectRef idx="0"/>
+    <cs:fontRef idx="minor">
+      <a:schemeClr val="tx1">
+        <a:lumMod val="65000"/>
+        <a:lumOff val="35000"/>
+      </a:schemeClr>
+    </cs:fontRef>
+    <cs:defRPr sz="900" kern="1200"/>
+  </cs:valueAxis>
+  <cs:wall>
+    <cs:lnRef idx="0"/>
+    <cs:fillRef idx="0"/>
+    <cs:effectRef idx="0"/>
+    <cs:fontRef idx="minor">
+      <a:schemeClr val="tx1"/>
+    </cs:fontRef>
+    <cs:spPr>
+      <a:noFill/>
+      <a:ln>
+        <a:noFill/>
+      </a:ln>
+    </cs:spPr>
+  </cs:wall>
+</cs:chartStyle>
+</file>
+
 <file path=word/theme/theme1.xml><?xml version="1.0" encoding="utf-8"?>
 <a:theme xmlns:a="http://schemas.openxmlformats.org/drawingml/2006/main" name="Office Theme">
   <a:themeElements>

</xml_diff>